<commit_message>
updated computer science lectures
</commit_message>
<xml_diff>
--- a/static/downloadable_content/Lectures/Лекции Информатика.docx
+++ b/static/downloadable_content/Lectures/Лекции Информатика.docx
@@ -7,53 +7,104 @@
         <w:jc w:val="center"/>
         <w:rPr>
           <w:rStyle w:val="SubtleReference"/>
+          <w:lang w:val="ru-RU"/>
         </w:rPr>
       </w:pPr>
       <w:r>
         <w:rPr>
           <w:rStyle w:val="TitleChar"/>
+          <w:lang w:val="ru-RU"/>
         </w:rPr>
         <w:t xml:space="preserve">Лекции </w:t>
       </w:r>
       <w:r>
         <w:rPr>
           <w:rStyle w:val="TitleChar"/>
+          <w:lang w:val="ru-RU"/>
         </w:rPr>
         <w:t>по информатике</w:t>
       </w:r>
       <w:r>
         <w:rPr>
           <w:rStyle w:val="TitleChar"/>
+          <w:lang w:val="ru-RU"/>
         </w:rPr>
         <w:br/>
       </w:r>
       <w:r>
         <w:rPr>
           <w:rStyle w:val="SubtleReference"/>
-        </w:rPr>
-        <w:t>(оригинал любезно предоставлен Романом Кузнецовым</w:t>
+          <w:lang w:val="ru-RU"/>
+        </w:rPr>
+        <w:t>(оригинал</w:t>
       </w:r>
       <w:r>
         <w:rPr>
           <w:rStyle w:val="SubtleReference"/>
+          <w:lang w:val="ru-RU"/>
+        </w:rPr>
+        <w:t>ы</w:t>
+      </w:r>
+      <w:r>
+        <w:rPr>
+          <w:rStyle w:val="SubtleReference"/>
+          <w:lang w:val="ru-RU"/>
+        </w:rPr>
+        <w:t xml:space="preserve"> любезно предоставлен</w:t>
+      </w:r>
+      <w:r>
+        <w:rPr>
+          <w:rStyle w:val="SubtleReference"/>
+          <w:lang w:val="ru-RU"/>
+        </w:rPr>
+        <w:t>ы</w:t>
+      </w:r>
+      <w:r>
+        <w:rPr>
+          <w:rStyle w:val="SubtleReference"/>
+          <w:lang w:val="ru-RU"/>
+        </w:rPr>
+        <w:br/>
+      </w:r>
+      <w:r>
+        <w:rPr>
+          <w:rStyle w:val="SubtleReference"/>
+          <w:lang w:val="ru-RU"/>
+        </w:rPr>
+        <w:t>Романом Кузнецовым</w:t>
+      </w:r>
+      <w:r>
+        <w:rPr>
+          <w:rStyle w:val="SubtleReference"/>
+          <w:lang w:val="ru-RU"/>
+        </w:rPr>
+        <w:t xml:space="preserve"> и Алисой Потолоковой</w:t>
+      </w:r>
+      <w:r>
+        <w:rPr>
+          <w:rStyle w:val="SubtleReference"/>
+          <w:lang w:val="ru-RU"/>
         </w:rPr>
         <w:t>,</w:t>
       </w:r>
       <w:r>
         <w:rPr>
           <w:rStyle w:val="SubtleReference"/>
+          <w:lang w:val="ru-RU"/>
         </w:rPr>
         <w:br/>
       </w:r>
       <w:r>
         <w:rPr>
           <w:rStyle w:val="SubtleReference"/>
+          <w:lang w:val="ru-RU"/>
         </w:rPr>
         <w:t>оцифровано и оформлено Фарманяном Арташесом</w:t>
       </w:r>
       <w:r>
         <w:rPr>
           <w:rStyle w:val="SubtleReference"/>
+          <w:lang w:val="ru-RU"/>
         </w:rPr>
         <w:t>)</w:t>
       </w:r>
@@ -236,6 +287,9 @@
       <w:pPr>
         <w:pStyle w:val="Heading2"/>
         <w:jc w:val="center"/>
+        <w:rPr>
+          <w:lang w:val="ru-RU"/>
+        </w:rPr>
         <w:sectPr>
           <w:pgSz w:w="12240" w:h="15840"/>
           <w:pgMar w:top="1134" w:right="850" w:bottom="1134" w:left="1701" w:header="720" w:footer="720" w:gutter="0"/>
@@ -244,6 +298,9 @@
         </w:sectPr>
       </w:pPr>
       <w:r>
+        <w:rPr>
+          <w:lang w:val="ru-RU"/>
+        </w:rPr>
         <w:t>Средства преобразования</w:t>
       </w:r>
     </w:p>
@@ -365,6 +422,9 @@
       <w:pPr>
         <w:pStyle w:val="Heading2"/>
         <w:jc w:val="center"/>
+        <w:rPr>
+          <w:lang w:val="ru-RU"/>
+        </w:rPr>
       </w:pPr>
     </w:p>
     <w:p>
@@ -641,27 +701,27 @@
         <mc:AlternateContent>
           <mc:Choice Requires="wps">
             <w:drawing>
-              <wp:anchor distT="0" distB="0" distL="114300" distR="114300" simplePos="0" relativeHeight="251660288" behindDoc="0" locked="0" layoutInCell="1" allowOverlap="1" wp14:anchorId="2FF48FA1" wp14:editId="73AE017F">
+              <wp:anchor distT="0" distB="0" distL="114300" distR="114300" simplePos="0" relativeHeight="251659264" behindDoc="0" locked="0" layoutInCell="1" allowOverlap="1" wp14:anchorId="010063B1" wp14:editId="0F7C4DA6">
                 <wp:simplePos x="0" y="0"/>
                 <wp:positionH relativeFrom="column">
-                  <wp:posOffset>3104373</wp:posOffset>
+                  <wp:posOffset>2545267</wp:posOffset>
                 </wp:positionH>
                 <wp:positionV relativeFrom="paragraph">
-                  <wp:posOffset>551180</wp:posOffset>
+                  <wp:posOffset>584307</wp:posOffset>
                 </wp:positionV>
-                <wp:extent cx="366665" cy="230505"/>
-                <wp:effectExtent l="0" t="0" r="14605" b="36195"/>
+                <wp:extent cx="347729" cy="198308"/>
+                <wp:effectExtent l="0" t="0" r="14605" b="30480"/>
                 <wp:wrapNone/>
-                <wp:docPr id="3" name="Straight Connector 3"/>
+                <wp:docPr id="2" name="Straight Connector 2"/>
                 <wp:cNvGraphicFramePr/>
                 <a:graphic xmlns:a="http://schemas.openxmlformats.org/drawingml/2006/main">
                   <a:graphicData uri="http://schemas.microsoft.com/office/word/2010/wordprocessingShape">
                     <wps:wsp>
                       <wps:cNvCnPr/>
                       <wps:spPr>
-                        <a:xfrm flipH="1" flipV="1">
+                        <a:xfrm flipH="1">
                           <a:off x="0" y="0"/>
-                          <a:ext cx="366665" cy="230505"/>
+                          <a:ext cx="347729" cy="198308"/>
                         </a:xfrm>
                         <a:prstGeom prst="line">
                           <a:avLst/>
@@ -701,7 +761,7 @@
           </mc:Choice>
           <mc:Fallback>
             <w:pict>
-              <v:line w14:anchorId="5BD207D6" id="Straight Connector 3" o:spid="_x0000_s1026" style="position:absolute;flip:x y;z-index:251660288;visibility:visible;mso-wrap-style:square;mso-width-percent:0;mso-height-percent:0;mso-wrap-distance-left:9pt;mso-wrap-distance-top:0;mso-wrap-distance-right:9pt;mso-wrap-distance-bottom:0;mso-position-horizontal:absolute;mso-position-horizontal-relative:text;mso-position-vertical:absolute;mso-position-vertical-relative:text;mso-width-percent:0;mso-height-percent:0;mso-width-relative:margin;mso-height-relative:margin" from="244.45pt,43.4pt" to="273.3pt,61.55pt" o:gfxdata="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" strokecolor="black [3213]" strokeweight=".5pt">
+              <v:line w14:anchorId="4F85DC2F" id="Straight Connector 2" o:spid="_x0000_s1026" style="position:absolute;flip:x;z-index:251659264;visibility:visible;mso-wrap-style:square;mso-width-percent:0;mso-height-percent:0;mso-wrap-distance-left:9pt;mso-wrap-distance-top:0;mso-wrap-distance-right:9pt;mso-wrap-distance-bottom:0;mso-position-horizontal:absolute;mso-position-horizontal-relative:text;mso-position-vertical:absolute;mso-position-vertical-relative:text;mso-width-percent:0;mso-height-percent:0;mso-width-relative:margin;mso-height-relative:margin" from="200.4pt,46pt" to="227.8pt,61.6pt" o:gfxdata="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" strokecolor="black [3213]" strokeweight=".5pt">
                 <v:stroke joinstyle="miter"/>
               </v:line>
             </w:pict>
@@ -716,27 +776,27 @@
         <mc:AlternateContent>
           <mc:Choice Requires="wps">
             <w:drawing>
-              <wp:anchor distT="0" distB="0" distL="114300" distR="114300" simplePos="0" relativeHeight="251659264" behindDoc="0" locked="0" layoutInCell="1" allowOverlap="1" wp14:anchorId="010063B1" wp14:editId="6BAB4934">
+              <wp:anchor distT="0" distB="0" distL="114300" distR="114300" simplePos="0" relativeHeight="251660288" behindDoc="0" locked="0" layoutInCell="1" allowOverlap="1" wp14:anchorId="2FF48FA1" wp14:editId="7B2567F2">
                 <wp:simplePos x="0" y="0"/>
                 <wp:positionH relativeFrom="column">
-                  <wp:posOffset>2545777</wp:posOffset>
+                  <wp:posOffset>3137695</wp:posOffset>
                 </wp:positionH>
                 <wp:positionV relativeFrom="paragraph">
-                  <wp:posOffset>551369</wp:posOffset>
+                  <wp:posOffset>597186</wp:posOffset>
                 </wp:positionV>
-                <wp:extent cx="357631" cy="230863"/>
-                <wp:effectExtent l="0" t="0" r="23495" b="36195"/>
+                <wp:extent cx="334198" cy="184884"/>
+                <wp:effectExtent l="0" t="0" r="27940" b="24765"/>
                 <wp:wrapNone/>
-                <wp:docPr id="2" name="Straight Connector 2"/>
+                <wp:docPr id="3" name="Straight Connector 3"/>
                 <wp:cNvGraphicFramePr/>
                 <a:graphic xmlns:a="http://schemas.openxmlformats.org/drawingml/2006/main">
                   <a:graphicData uri="http://schemas.microsoft.com/office/word/2010/wordprocessingShape">
                     <wps:wsp>
                       <wps:cNvCnPr/>
                       <wps:spPr>
-                        <a:xfrm flipH="1">
+                        <a:xfrm flipH="1" flipV="1">
                           <a:off x="0" y="0"/>
-                          <a:ext cx="357631" cy="230863"/>
+                          <a:ext cx="334198" cy="184884"/>
                         </a:xfrm>
                         <a:prstGeom prst="line">
                           <a:avLst/>
@@ -776,7 +836,7 @@
           </mc:Choice>
           <mc:Fallback>
             <w:pict>
-              <v:line w14:anchorId="67DBA59D" id="Straight Connector 2" o:spid="_x0000_s1026" style="position:absolute;flip:x;z-index:251659264;visibility:visible;mso-wrap-style:square;mso-width-percent:0;mso-height-percent:0;mso-wrap-distance-left:9pt;mso-wrap-distance-top:0;mso-wrap-distance-right:9pt;mso-wrap-distance-bottom:0;mso-position-horizontal:absolute;mso-position-horizontal-relative:text;mso-position-vertical:absolute;mso-position-vertical-relative:text;mso-width-percent:0;mso-height-percent:0;mso-width-relative:margin;mso-height-relative:margin" from="200.45pt,43.4pt" to="228.6pt,61.6pt" o:gfxdata="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" strokecolor="black [3213]" strokeweight=".5pt">
+              <v:line w14:anchorId="4C72EEE4" id="Straight Connector 3" o:spid="_x0000_s1026" style="position:absolute;flip:x y;z-index:251660288;visibility:visible;mso-wrap-style:square;mso-width-percent:0;mso-height-percent:0;mso-wrap-distance-left:9pt;mso-wrap-distance-top:0;mso-wrap-distance-right:9pt;mso-wrap-distance-bottom:0;mso-position-horizontal:absolute;mso-position-horizontal-relative:text;mso-position-vertical:absolute;mso-position-vertical-relative:text;mso-width-percent:0;mso-height-percent:0;mso-width-relative:margin;mso-height-relative:margin" from="247.05pt,47pt" to="273.35pt,61.55pt" o:gfxdata="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" strokecolor="black [3213]" strokeweight=".5pt">
                 <v:stroke joinstyle="miter"/>
               </v:line>
             </w:pict>
@@ -1037,24 +1097,28 @@
       </w:r>
       <w:r>
         <w:rPr>
+          <w:sz w:val="22"/>
           <w:lang w:val="ru-RU"/>
         </w:rPr>
         <w:t>Источник</w:t>
       </w:r>
       <w:r>
         <w:rPr>
+          <w:sz w:val="22"/>
           <w:lang w:val="ru-RU"/>
         </w:rPr>
         <w:t xml:space="preserve"> – Канал </w:t>
       </w:r>
       <w:r>
         <w:rPr>
-          <w:lang w:val="ru-RU"/>
-        </w:rPr>
-        <w:t xml:space="preserve">– </w:t>
-      </w:r>
-      <w:r>
-        <w:rPr>
+          <w:sz w:val="22"/>
+          <w:lang w:val="ru-RU"/>
+        </w:rPr>
+        <w:t>–</w:t>
+      </w:r>
+      <w:r>
+        <w:rPr>
+          <w:sz w:val="22"/>
           <w:lang w:val="ru-RU"/>
         </w:rPr>
         <w:t>Получатель</w:t>
@@ -1748,19 +1812,6 @@
         <w:rPr>
           <w:lang w:val="ru-RU"/>
         </w:rPr>
-      </w:pPr>
-      <w:r>
-        <w:rPr>
-          <w:lang w:val="ru-RU"/>
-        </w:rPr>
-        <w:t>Качества информации</w:t>
-      </w:r>
-    </w:p>
-    <w:p>
-      <w:pPr>
-        <w:rPr>
-          <w:lang w:val="ru-RU"/>
-        </w:rPr>
         <w:sectPr>
           <w:type w:val="continuous"/>
           <w:pgSz w:w="12240" w:h="15840"/>
@@ -1769,23 +1820,32 @@
           <w:docGrid w:linePitch="360"/>
         </w:sectPr>
       </w:pPr>
+      <w:r>
+        <w:rPr>
+          <w:lang w:val="ru-RU"/>
+        </w:rPr>
+        <w:t>Качества информации</w:t>
+      </w:r>
     </w:p>
     <w:p>
       <w:pPr>
         <w:spacing w:after="0"/>
-        <w:jc w:val="center"/>
-        <w:rPr>
-          <w:lang w:val="ru-RU"/>
-        </w:rPr>
-      </w:pPr>
-      <w:r>
-        <w:rPr>
+        <w:ind w:firstLine="360"/>
+        <w:rPr>
+          <w:sz w:val="22"/>
+          <w:lang w:val="ru-RU"/>
+        </w:rPr>
+      </w:pPr>
+      <w:r>
+        <w:rPr>
+          <w:sz w:val="22"/>
           <w:lang w:val="ru-RU"/>
         </w:rPr>
         <w:t>Содержательность</w:t>
       </w:r>
       <w:r>
         <w:rPr>
+          <w:sz w:val="22"/>
           <w:lang w:val="ru-RU"/>
         </w:rPr>
         <w:t xml:space="preserve"> (внутреннее)</w:t>
@@ -1800,11 +1860,13 @@
         </w:numPr>
         <w:spacing w:after="0"/>
         <w:rPr>
-          <w:lang w:val="ru-RU"/>
-        </w:rPr>
-      </w:pPr>
-      <w:r>
-        <w:rPr>
+          <w:sz w:val="20"/>
+          <w:lang w:val="ru-RU"/>
+        </w:rPr>
+      </w:pPr>
+      <w:r>
+        <w:rPr>
+          <w:sz w:val="20"/>
           <w:lang w:val="ru-RU"/>
         </w:rPr>
         <w:t>Значимость</w:t>
@@ -1820,11 +1882,13 @@
         <w:spacing w:after="0"/>
         <w:ind w:right="1365"/>
         <w:rPr>
-          <w:lang w:val="ru-RU"/>
-        </w:rPr>
-      </w:pPr>
-      <w:r>
-        <w:rPr>
+          <w:sz w:val="20"/>
+          <w:lang w:val="ru-RU"/>
+        </w:rPr>
+      </w:pPr>
+      <w:r>
+        <w:rPr>
+          <w:sz w:val="20"/>
           <w:lang w:val="ru-RU"/>
         </w:rPr>
         <w:t>Полнота</w:t>
@@ -1840,11 +1904,13 @@
         <w:spacing w:after="0"/>
         <w:ind w:right="1365"/>
         <w:rPr>
-          <w:lang w:val="ru-RU"/>
-        </w:rPr>
-      </w:pPr>
-      <w:r>
-        <w:rPr>
+          <w:sz w:val="20"/>
+          <w:lang w:val="ru-RU"/>
+        </w:rPr>
+      </w:pPr>
+      <w:r>
+        <w:rPr>
+          <w:sz w:val="20"/>
           <w:lang w:val="ru-RU"/>
         </w:rPr>
         <w:t>Идентичность</w:t>
@@ -1852,24 +1918,202 @@
     </w:p>
     <w:p>
       <w:pPr>
+        <w:pStyle w:val="ListParagraph"/>
+        <w:numPr>
+          <w:ilvl w:val="0"/>
+          <w:numId w:val="6"/>
+        </w:numPr>
         <w:spacing w:after="0"/>
         <w:ind w:right="1365"/>
-        <w:jc w:val="center"/>
-        <w:rPr>
-          <w:lang w:val="ru-RU"/>
-        </w:rPr>
-      </w:pPr>
-      <w:r>
-        <w:rPr>
+        <w:rPr>
+          <w:sz w:val="20"/>
+          <w:lang w:val="ru-RU"/>
+        </w:rPr>
+      </w:pPr>
+      <w:r>
+        <w:rPr>
+          <w:sz w:val="20"/>
+          <w:lang w:val="ru-RU"/>
+        </w:rPr>
+        <w:t>Конфиденциальность</w:t>
+      </w:r>
+    </w:p>
+    <w:p>
+      <w:pPr>
+        <w:pStyle w:val="ListParagraph"/>
+        <w:numPr>
+          <w:ilvl w:val="0"/>
+          <w:numId w:val="6"/>
+        </w:numPr>
+        <w:spacing w:after="0"/>
+        <w:ind w:right="1365"/>
+        <w:rPr>
+          <w:sz w:val="20"/>
+          <w:lang w:val="ru-RU"/>
+        </w:rPr>
+      </w:pPr>
+      <w:r>
+        <w:rPr>
+          <w:sz w:val="20"/>
+          <w:lang w:val="ru-RU"/>
+        </w:rPr>
+        <w:t>Доступность</w:t>
+      </w:r>
+    </w:p>
+    <w:p>
+      <w:pPr>
+        <w:spacing w:after="0"/>
+        <w:ind w:right="1365" w:firstLine="360"/>
+        <w:rPr>
+          <w:sz w:val="22"/>
+          <w:lang w:val="ru-RU"/>
+        </w:rPr>
+      </w:pPr>
+      <w:r>
+        <w:rPr>
+          <w:sz w:val="22"/>
           <w:lang w:val="ru-RU"/>
         </w:rPr>
         <w:br w:type="column"/>
       </w:r>
       <w:r>
         <w:rPr>
+          <w:sz w:val="22"/>
           <w:lang w:val="ru-RU"/>
         </w:rPr>
         <w:t>Защищённость (внешнее)</w:t>
+      </w:r>
+    </w:p>
+    <w:p>
+      <w:pPr>
+        <w:pStyle w:val="ListParagraph"/>
+        <w:numPr>
+          <w:ilvl w:val="0"/>
+          <w:numId w:val="9"/>
+        </w:numPr>
+        <w:spacing w:after="0" w:line="240" w:lineRule="auto"/>
+        <w:ind w:left="714" w:right="1366" w:hanging="357"/>
+        <w:rPr>
+          <w:sz w:val="20"/>
+          <w:lang w:val="ru-RU"/>
+        </w:rPr>
+      </w:pPr>
+      <w:r>
+        <w:rPr>
+          <w:sz w:val="20"/>
+          <w:lang w:val="ru-RU"/>
+        </w:rPr>
+        <w:t>Кумулятивность</w:t>
+      </w:r>
+    </w:p>
+    <w:p>
+      <w:pPr>
+        <w:pStyle w:val="ListParagraph"/>
+        <w:numPr>
+          <w:ilvl w:val="0"/>
+          <w:numId w:val="9"/>
+        </w:numPr>
+        <w:spacing w:after="0" w:line="240" w:lineRule="auto"/>
+        <w:ind w:left="714" w:right="1366" w:hanging="357"/>
+        <w:rPr>
+          <w:sz w:val="20"/>
+          <w:lang w:val="ru-RU"/>
+        </w:rPr>
+      </w:pPr>
+      <w:r>
+        <w:rPr>
+          <w:sz w:val="20"/>
+          <w:lang w:val="ru-RU"/>
+        </w:rPr>
+        <w:t>Избирательность</w:t>
+      </w:r>
+    </w:p>
+    <w:p>
+      <w:pPr>
+        <w:pStyle w:val="ListParagraph"/>
+        <w:numPr>
+          <w:ilvl w:val="0"/>
+          <w:numId w:val="9"/>
+        </w:numPr>
+        <w:spacing w:after="0" w:line="240" w:lineRule="auto"/>
+        <w:ind w:left="714" w:right="1366" w:hanging="357"/>
+        <w:rPr>
+          <w:sz w:val="20"/>
+          <w:lang w:val="ru-RU"/>
+        </w:rPr>
+      </w:pPr>
+      <w:r>
+        <w:rPr>
+          <w:sz w:val="20"/>
+          <w:lang w:val="ru-RU"/>
+        </w:rPr>
+        <w:t>Гомоморфизм</w:t>
+      </w:r>
+    </w:p>
+    <w:p>
+      <w:pPr>
+        <w:pStyle w:val="ListParagraph"/>
+        <w:numPr>
+          <w:ilvl w:val="0"/>
+          <w:numId w:val="9"/>
+        </w:numPr>
+        <w:spacing w:after="0" w:line="240" w:lineRule="auto"/>
+        <w:ind w:left="714" w:right="1366" w:hanging="357"/>
+        <w:rPr>
+          <w:sz w:val="20"/>
+          <w:lang w:val="ru-RU"/>
+        </w:rPr>
+      </w:pPr>
+      <w:r>
+        <w:rPr>
+          <w:sz w:val="20"/>
+          <w:lang w:val="ru-RU"/>
+        </w:rPr>
+        <w:t>Сохранность</w:t>
+      </w:r>
+    </w:p>
+    <w:p>
+      <w:pPr>
+        <w:pStyle w:val="ListParagraph"/>
+        <w:numPr>
+          <w:ilvl w:val="0"/>
+          <w:numId w:val="9"/>
+        </w:numPr>
+        <w:spacing w:after="0" w:line="240" w:lineRule="auto"/>
+        <w:ind w:left="714" w:right="1366" w:hanging="357"/>
+        <w:rPr>
+          <w:sz w:val="20"/>
+          <w:lang w:val="ru-RU"/>
+        </w:rPr>
+      </w:pPr>
+      <w:r>
+        <w:rPr>
+          <w:sz w:val="20"/>
+          <w:lang w:val="ru-RU"/>
+        </w:rPr>
+        <w:t>Достоверность</w:t>
+      </w:r>
+    </w:p>
+    <w:p>
+      <w:pPr>
+        <w:pStyle w:val="ListParagraph"/>
+        <w:numPr>
+          <w:ilvl w:val="0"/>
+          <w:numId w:val="9"/>
+        </w:numPr>
+        <w:spacing w:after="0" w:line="240" w:lineRule="auto"/>
+        <w:ind w:left="714" w:right="1366" w:hanging="357"/>
+        <w:rPr>
+          <w:sz w:val="20"/>
+          <w:lang w:val="ru-RU"/>
+        </w:rPr>
+      </w:pPr>
+      <w:r>
+        <w:rPr>
+          <w:sz w:val="20"/>
+          <w:lang w:val="ru-RU"/>
+        </w:rPr>
+        <w:t>Скрытность</w:t>
       </w:r>
     </w:p>
     <w:p>
@@ -1882,165 +2126,7 @@
         <w:spacing w:after="0"/>
         <w:ind w:right="1365"/>
         <w:rPr>
-          <w:lang w:val="ru-RU"/>
-        </w:rPr>
-      </w:pPr>
-      <w:r>
-        <w:rPr>
-          <w:lang w:val="ru-RU"/>
-        </w:rPr>
-        <w:t>Кумулятивность</w:t>
-      </w:r>
-    </w:p>
-    <w:p>
-      <w:pPr>
-        <w:pStyle w:val="ListParagraph"/>
-        <w:numPr>
-          <w:ilvl w:val="0"/>
-          <w:numId w:val="9"/>
-        </w:numPr>
-        <w:spacing w:after="0"/>
-        <w:ind w:right="1365"/>
-        <w:rPr>
-          <w:lang w:val="ru-RU"/>
-        </w:rPr>
-      </w:pPr>
-      <w:r>
-        <w:rPr>
-          <w:lang w:val="ru-RU"/>
-        </w:rPr>
-        <w:t>Избирательность</w:t>
-      </w:r>
-    </w:p>
-    <w:p>
-      <w:pPr>
-        <w:pStyle w:val="ListParagraph"/>
-        <w:numPr>
-          <w:ilvl w:val="0"/>
-          <w:numId w:val="9"/>
-        </w:numPr>
-        <w:spacing w:after="0"/>
-        <w:ind w:right="1365"/>
-        <w:rPr>
-          <w:lang w:val="ru-RU"/>
-        </w:rPr>
-      </w:pPr>
-      <w:r>
-        <w:rPr>
-          <w:lang w:val="ru-RU"/>
-        </w:rPr>
-        <w:t>Гомоморфизм</w:t>
-      </w:r>
-    </w:p>
-    <w:p>
-      <w:pPr>
-        <w:pStyle w:val="ListParagraph"/>
-        <w:numPr>
-          <w:ilvl w:val="0"/>
-          <w:numId w:val="9"/>
-        </w:numPr>
-        <w:spacing w:after="0"/>
-        <w:ind w:right="1365"/>
-        <w:rPr>
-          <w:lang w:val="ru-RU"/>
-        </w:rPr>
-      </w:pPr>
-      <w:r>
-        <w:rPr>
-          <w:lang w:val="ru-RU"/>
-        </w:rPr>
-        <w:t>Сохранность</w:t>
-      </w:r>
-    </w:p>
-    <w:p>
-      <w:pPr>
-        <w:pStyle w:val="ListParagraph"/>
-        <w:numPr>
-          <w:ilvl w:val="0"/>
-          <w:numId w:val="9"/>
-        </w:numPr>
-        <w:spacing w:after="0"/>
-        <w:ind w:right="1365"/>
-        <w:rPr>
-          <w:lang w:val="ru-RU"/>
-        </w:rPr>
-      </w:pPr>
-      <w:r>
-        <w:rPr>
-          <w:lang w:val="ru-RU"/>
-        </w:rPr>
-        <w:t>Достоверность</w:t>
-      </w:r>
-    </w:p>
-    <w:p>
-      <w:pPr>
-        <w:pStyle w:val="ListParagraph"/>
-        <w:numPr>
-          <w:ilvl w:val="0"/>
-          <w:numId w:val="9"/>
-        </w:numPr>
-        <w:spacing w:after="0"/>
-        <w:ind w:right="1365"/>
-        <w:rPr>
-          <w:lang w:val="ru-RU"/>
-        </w:rPr>
-      </w:pPr>
-      <w:r>
-        <w:rPr>
-          <w:lang w:val="ru-RU"/>
-        </w:rPr>
-        <w:t>Конфиденциальность</w:t>
-      </w:r>
-    </w:p>
-    <w:p>
-      <w:pPr>
-        <w:pStyle w:val="ListParagraph"/>
-        <w:numPr>
-          <w:ilvl w:val="0"/>
-          <w:numId w:val="9"/>
-        </w:numPr>
-        <w:spacing w:after="0"/>
-        <w:ind w:right="1365"/>
-        <w:rPr>
-          <w:lang w:val="ru-RU"/>
-        </w:rPr>
-      </w:pPr>
-      <w:r>
-        <w:rPr>
-          <w:lang w:val="ru-RU"/>
-        </w:rPr>
-        <w:t>Доступность</w:t>
-      </w:r>
-    </w:p>
-    <w:p>
-      <w:pPr>
-        <w:pStyle w:val="ListParagraph"/>
-        <w:numPr>
-          <w:ilvl w:val="0"/>
-          <w:numId w:val="9"/>
-        </w:numPr>
-        <w:spacing w:after="0"/>
-        <w:ind w:right="1365"/>
-        <w:rPr>
-          <w:lang w:val="ru-RU"/>
-        </w:rPr>
-      </w:pPr>
-      <w:r>
-        <w:rPr>
-          <w:lang w:val="ru-RU"/>
-        </w:rPr>
-        <w:t>Скрытность</w:t>
-      </w:r>
-    </w:p>
-    <w:p>
-      <w:pPr>
-        <w:pStyle w:val="ListParagraph"/>
-        <w:numPr>
-          <w:ilvl w:val="0"/>
-          <w:numId w:val="9"/>
-        </w:numPr>
-        <w:ind w:right="1365"/>
-        <w:rPr>
+          <w:sz w:val="20"/>
           <w:lang w:val="ru-RU"/>
         </w:rPr>
         <w:sectPr>
@@ -2053,6 +2139,7 @@
       </w:pPr>
       <w:r>
         <w:rPr>
+          <w:sz w:val="20"/>
           <w:lang w:val="ru-RU"/>
         </w:rPr>
         <w:t>Имитостойкость</w:t>
@@ -2445,18 +2532,21 @@
           <w:numId w:val="10"/>
         </w:numPr>
         <w:rPr>
+          <w:sz w:val="20"/>
           <w:lang w:val="ru-RU"/>
         </w:rPr>
       </w:pPr>
       <w:r>
         <w:rPr>
           <w:b/>
+          <w:sz w:val="20"/>
           <w:lang w:val="ru-RU"/>
         </w:rPr>
         <w:t>Репрезентативность</w:t>
       </w:r>
       <w:r>
         <w:rPr>
+          <w:sz w:val="20"/>
           <w:lang w:val="ru-RU"/>
         </w:rPr>
         <w:t xml:space="preserve"> связана с адекватным отображаением свойств объекта</w:t>
@@ -2470,12 +2560,14 @@
           <w:numId w:val="10"/>
         </w:numPr>
         <w:rPr>
+          <w:sz w:val="20"/>
           <w:lang w:val="ru-RU"/>
         </w:rPr>
       </w:pPr>
       <w:r>
         <w:rPr>
           <w:b/>
+          <w:sz w:val="20"/>
           <w:lang w:val="ru-RU"/>
         </w:rPr>
         <w:t>Содержательность</w:t>
@@ -2489,12 +2581,14 @@
           <w:numId w:val="10"/>
         </w:numPr>
         <w:rPr>
+          <w:sz w:val="20"/>
           <w:lang w:val="ru-RU"/>
         </w:rPr>
       </w:pPr>
       <w:r>
         <w:rPr>
           <w:b/>
+          <w:sz w:val="20"/>
           <w:lang w:val="ru-RU"/>
         </w:rPr>
         <w:t>Достаточность</w:t>
@@ -2508,12 +2602,14 @@
           <w:numId w:val="10"/>
         </w:numPr>
         <w:rPr>
+          <w:sz w:val="20"/>
           <w:lang w:val="ru-RU"/>
         </w:rPr>
       </w:pPr>
       <w:r>
         <w:rPr>
           <w:b/>
+          <w:sz w:val="20"/>
           <w:lang w:val="ru-RU"/>
         </w:rPr>
         <w:t>Доступность</w:t>
@@ -2527,12 +2623,14 @@
           <w:numId w:val="10"/>
         </w:numPr>
         <w:rPr>
+          <w:sz w:val="20"/>
           <w:lang w:val="ru-RU"/>
         </w:rPr>
       </w:pPr>
       <w:r>
         <w:rPr>
           <w:b/>
+          <w:sz w:val="20"/>
           <w:lang w:val="ru-RU"/>
         </w:rPr>
         <w:t>Актуальность</w:t>
@@ -2546,12 +2644,14 @@
           <w:numId w:val="10"/>
         </w:numPr>
         <w:rPr>
+          <w:sz w:val="20"/>
           <w:lang w:val="ru-RU"/>
         </w:rPr>
       </w:pPr>
       <w:r>
         <w:rPr>
           <w:b/>
+          <w:sz w:val="20"/>
           <w:lang w:val="ru-RU"/>
         </w:rPr>
         <w:t>Своевременность</w:t>
@@ -2565,12 +2665,14 @@
           <w:numId w:val="10"/>
         </w:numPr>
         <w:rPr>
+          <w:sz w:val="20"/>
           <w:lang w:val="ru-RU"/>
         </w:rPr>
       </w:pPr>
       <w:r>
         <w:rPr>
           <w:b/>
+          <w:sz w:val="20"/>
           <w:lang w:val="ru-RU"/>
         </w:rPr>
         <w:t>Точность</w:t>
@@ -2584,12 +2686,14 @@
           <w:numId w:val="10"/>
         </w:numPr>
         <w:rPr>
+          <w:sz w:val="20"/>
           <w:lang w:val="ru-RU"/>
         </w:rPr>
       </w:pPr>
       <w:r>
         <w:rPr>
           <w:b/>
+          <w:sz w:val="20"/>
           <w:lang w:val="ru-RU"/>
         </w:rPr>
         <w:t>Достоверность</w:t>
@@ -2617,6 +2721,7 @@
       <w:r>
         <w:rPr>
           <w:b/>
+          <w:sz w:val="20"/>
           <w:lang w:val="ru-RU"/>
         </w:rPr>
         <w:t>Устойчивост</w:t>
@@ -2624,26 +2729,10 @@
       <w:r>
         <w:rPr>
           <w:b/>
+          <w:sz w:val="20"/>
           <w:lang w:val="ru-RU"/>
         </w:rPr>
         <w:t>ь</w:t>
-      </w:r>
-    </w:p>
-    <w:p>
-      <w:pPr>
-        <w:rPr>
-          <w:rFonts w:asciiTheme="majorHAnsi" w:eastAsiaTheme="majorEastAsia" w:hAnsiTheme="majorHAnsi" w:cstheme="majorBidi"/>
-          <w:caps/>
-          <w:sz w:val="28"/>
-          <w:szCs w:val="28"/>
-          <w:lang w:val="ru-RU"/>
-        </w:rPr>
-      </w:pPr>
-      <w:r>
-        <w:rPr>
-          <w:lang w:val="ru-RU"/>
-        </w:rPr>
-        <w:br w:type="page"/>
       </w:r>
     </w:p>
     <w:p>
@@ -3255,6 +3344,7 @@
         <w:rPr>
           <w:lang w:val="ru-RU"/>
         </w:rPr>
+        <w:lastRenderedPageBreak/>
         <w:tab/>
         <w:t xml:space="preserve">Диапазон модулей чисел, которые могут быть представлены в </w:t>
       </w:r>
@@ -3321,20 +3411,6 @@
         <w:rPr>
           <w:lang w:val="ru-RU"/>
         </w:rPr>
-        <w:br w:type="page"/>
-      </w:r>
-    </w:p>
-    <w:p>
-      <w:pPr>
-        <w:rPr>
-          <w:lang w:val="ru-RU"/>
-        </w:rPr>
-      </w:pPr>
-      <w:r>
-        <w:rPr>
-          <w:lang w:val="ru-RU"/>
-        </w:rPr>
-        <w:lastRenderedPageBreak/>
         <w:tab/>
         <w:t xml:space="preserve">Представление чисел с </w:t>
       </w:r>
@@ -3410,7 +3486,19 @@
         <w:rPr>
           <w:lang w:val="ru-RU"/>
         </w:rPr>
-        <w:t>ПРедставление символьной информации</w:t>
+        <w:t>П</w:t>
+      </w:r>
+      <w:r>
+        <w:rPr>
+          <w:lang w:val="ru-RU"/>
+        </w:rPr>
+        <w:t>р</w:t>
+      </w:r>
+      <w:r>
+        <w:rPr>
+          <w:lang w:val="ru-RU"/>
+        </w:rPr>
+        <w:t>едставление символьной информации</w:t>
       </w:r>
     </w:p>
     <w:p>
@@ -3696,13 +3784,6 @@
         <w:t xml:space="preserve"> =  </w:t>
       </w:r>
       <m:oMath>
-        <m:r>
-          <w:rPr>
-            <w:rFonts w:ascii="Cambria Math" w:hAnsi="Cambria Math"/>
-            <w:lang w:val="ru-RU"/>
-          </w:rPr>
-          <m:t>-</m:t>
-        </m:r>
         <m:nary>
           <m:naryPr>
             <m:chr m:val="∑"/>
@@ -3896,6 +3977,7 @@
         <w:rPr>
           <w:lang w:val="ru-RU"/>
         </w:rPr>
+        <w:lastRenderedPageBreak/>
         <w:t>Не всякий текст, записанный двоичными символами, допускает измерение объёма информации в вероятностном смысле.  Если некоторое сообщение допускает измеримость количества информации в обоих смыслах, то они необязательно совпадают, при этом вероятностное количество информации не может быть больше объёмного.</w:t>
       </w:r>
     </w:p>
@@ -3911,42 +3993,30 @@
         <w:rPr>
           <w:lang w:val="ru-RU"/>
         </w:rPr>
-        <w:t>Семантическая мера информации.</w:t>
-      </w:r>
-    </w:p>
-    <w:p>
-      <w:pPr>
-        <w:rPr>
-          <w:sz w:val="24"/>
-          <w:lang w:val="ru-RU"/>
-        </w:rPr>
-      </w:pPr>
-      <w:r>
-        <w:rPr>
-          <w:sz w:val="24"/>
-          <w:lang w:val="ru-RU"/>
-        </w:rPr>
-        <w:t xml:space="preserve">Информация рассматривается по её содержанию, отражающему состояние отдельного объекта или системы в целом. При этом не учитывается её полезность для получателя </w:t>
-      </w:r>
-      <w:r>
-        <w:rPr>
-          <w:sz w:val="24"/>
-          <w:lang w:val="ru-RU"/>
-        </w:rPr>
-        <w:lastRenderedPageBreak/>
-        <w:t xml:space="preserve">информации. Данный подход предполагает, что для использования и понимания полученной информации получатель должен обладать тезаурусом. </w:t>
-      </w:r>
-    </w:p>
-    <w:p>
-      <w:pPr>
-        <w:rPr>
-          <w:sz w:val="24"/>
-          <w:lang w:val="ru-RU"/>
-        </w:rPr>
-      </w:pPr>
-      <w:r>
-        <w:rPr>
-          <w:sz w:val="24"/>
+        <w:t>Семантическая мера информации</w:t>
+      </w:r>
+    </w:p>
+    <w:p>
+      <w:pPr>
+        <w:rPr>
+          <w:lang w:val="ru-RU"/>
+        </w:rPr>
+      </w:pPr>
+      <w:r>
+        <w:rPr>
+          <w:lang w:val="ru-RU"/>
+        </w:rPr>
+        <w:t xml:space="preserve">Информация рассматривается по её содержанию, отражающему состояние отдельного объекта или системы в целом. При этом не учитывается её полезность для получателя информации. Данный подход предполагает, что для использования и понимания полученной информации получатель должен обладать тезаурусом. </w:t>
+      </w:r>
+    </w:p>
+    <w:p>
+      <w:pPr>
+        <w:rPr>
+          <w:lang w:val="ru-RU"/>
+        </w:rPr>
+      </w:pPr>
+      <w:r>
+        <w:rPr>
           <w:lang w:val="ru-RU"/>
         </w:rPr>
         <w:t>Тезаурус – совокупность определений, которыми распологает пользователь или система.</w:t>
@@ -3955,13 +4025,11 @@
     <w:p>
       <w:pPr>
         <w:rPr>
-          <w:sz w:val="24"/>
-          <w:lang w:val="ru-RU"/>
-        </w:rPr>
-      </w:pPr>
-      <w:r>
-        <w:rPr>
-          <w:sz w:val="24"/>
+          <w:lang w:val="ru-RU"/>
+        </w:rPr>
+      </w:pPr>
+      <w:r>
+        <w:rPr>
           <w:lang w:val="ru-RU"/>
         </w:rPr>
         <w:t>В зависимости от соотношений между смысловым содержанием сообщения и тезаурусом пользователя изменяется количество информации. При этом характер такой зависимости не поддаётся строгому математическому описанию, а сводится к рассмотрению трёх основных условий при которых тезаурус пользователя:</w:t>
@@ -3974,42 +4042,24 @@
           <w:ilvl w:val="0"/>
           <w:numId w:val="12"/>
         </w:numPr>
-        <w:rPr>
-          <w:sz w:val="24"/>
-        </w:rPr>
       </w:pPr>
       <w:proofErr w:type="spellStart"/>
       <w:r>
-        <w:rPr>
-          <w:sz w:val="24"/>
-        </w:rPr>
         <w:t>С</w:t>
       </w:r>
       <w:r>
-        <w:rPr>
-          <w:sz w:val="24"/>
-        </w:rPr>
         <w:t>тремится</w:t>
       </w:r>
       <w:proofErr w:type="spellEnd"/>
       <w:r>
-        <w:rPr>
-          <w:sz w:val="24"/>
-        </w:rPr>
         <w:t xml:space="preserve"> к </w:t>
       </w:r>
       <w:proofErr w:type="spellStart"/>
       <w:r>
-        <w:rPr>
-          <w:sz w:val="24"/>
-        </w:rPr>
         <w:t>нулю</w:t>
       </w:r>
       <w:proofErr w:type="spellEnd"/>
       <w:r>
-        <w:rPr>
-          <w:sz w:val="24"/>
-        </w:rPr>
         <w:t xml:space="preserve">. </w:t>
       </w:r>
     </w:p>
@@ -4020,29 +4070,17 @@
           <w:ilvl w:val="0"/>
           <w:numId w:val="12"/>
         </w:numPr>
-        <w:rPr>
-          <w:sz w:val="24"/>
-        </w:rPr>
       </w:pPr>
       <w:proofErr w:type="spellStart"/>
       <w:r>
-        <w:rPr>
-          <w:sz w:val="24"/>
-        </w:rPr>
         <w:t>Стремится</w:t>
       </w:r>
       <w:proofErr w:type="spellEnd"/>
       <w:r>
-        <w:rPr>
-          <w:sz w:val="24"/>
-        </w:rPr>
         <w:t xml:space="preserve"> к </w:t>
       </w:r>
       <w:proofErr w:type="spellStart"/>
       <w:r>
-        <w:rPr>
-          <w:sz w:val="24"/>
-        </w:rPr>
         <w:t>бесконечности</w:t>
       </w:r>
       <w:proofErr w:type="spellEnd"/>
@@ -4055,13 +4093,11 @@
           <w:numId w:val="12"/>
         </w:numPr>
         <w:rPr>
-          <w:sz w:val="24"/>
-          <w:lang w:val="ru-RU"/>
-        </w:rPr>
-      </w:pPr>
-      <w:r>
-        <w:rPr>
-          <w:sz w:val="24"/>
+          <w:lang w:val="ru-RU"/>
+        </w:rPr>
+      </w:pPr>
+      <w:r>
+        <w:rPr>
           <w:lang w:val="ru-RU"/>
         </w:rPr>
         <w:t>Согласован со смысловым содержанием – сообщение понятно и несёт новые сведения.</w:t>
@@ -4072,13 +4108,11 @@
         <w:pStyle w:val="ListParagraph"/>
         <w:ind w:left="0"/>
         <w:rPr>
-          <w:sz w:val="24"/>
-          <w:lang w:val="ru-RU"/>
-        </w:rPr>
-      </w:pPr>
-      <w:r>
-        <w:rPr>
-          <w:sz w:val="24"/>
+          <w:lang w:val="ru-RU"/>
+        </w:rPr>
+      </w:pPr>
+      <w:r>
+        <w:rPr>
           <w:lang w:val="ru-RU"/>
         </w:rPr>
         <w:t>Относительной мерой семантической информации может служить коэффициент содержательности, который определяется как отношение количества семантической информации к её объёму.</w:t>
@@ -4089,7 +4123,6 @@
         <w:pStyle w:val="ListParagraph"/>
         <w:ind w:left="0"/>
         <w:rPr>
-          <w:sz w:val="24"/>
           <w:lang w:val="ru-RU"/>
         </w:rPr>
       </w:pPr>
@@ -4098,57 +4131,35 @@
       <w:pPr>
         <w:pStyle w:val="ListParagraph"/>
         <w:ind w:left="0"/>
-        <w:rPr>
-          <w:sz w:val="24"/>
-        </w:rPr>
-      </w:pPr>
-      <w:r>
-        <w:rPr>
-          <w:sz w:val="24"/>
+      </w:pPr>
+      <w:r>
+        <w:rPr>
           <w:lang w:val="ru-RU"/>
         </w:rPr>
         <w:t xml:space="preserve">Прагматическая мера информации – на данном уровне рассматривается информация с точки зрения её полезности для достижения потребителем поставленной практической цели. Данный подход при определении полезности информации основан на расчёте приращения вероятности достижения цели до и после получения информации. </w:t>
       </w:r>
       <w:proofErr w:type="spellStart"/>
       <w:r>
-        <w:rPr>
-          <w:sz w:val="24"/>
-        </w:rPr>
         <w:t>Определяющий</w:t>
       </w:r>
       <w:proofErr w:type="spellEnd"/>
       <w:r>
-        <w:rPr>
-          <w:sz w:val="24"/>
-        </w:rPr>
         <w:t xml:space="preserve"> </w:t>
       </w:r>
       <w:proofErr w:type="spellStart"/>
       <w:r>
-        <w:rPr>
-          <w:sz w:val="24"/>
-        </w:rPr>
         <w:t>ценность</w:t>
       </w:r>
       <w:proofErr w:type="spellEnd"/>
       <w:r>
-        <w:rPr>
-          <w:sz w:val="24"/>
-        </w:rPr>
         <w:t xml:space="preserve"> </w:t>
       </w:r>
       <w:proofErr w:type="spellStart"/>
       <w:r>
-        <w:rPr>
-          <w:sz w:val="24"/>
-        </w:rPr>
         <w:t>информации</w:t>
       </w:r>
       <w:proofErr w:type="spellEnd"/>
       <w:r>
-        <w:rPr>
-          <w:sz w:val="24"/>
-        </w:rPr>
         <w:t>.</w:t>
       </w:r>
     </w:p>
@@ -4161,26 +4172,20 @@
         </w:numPr>
         <w:spacing w:line="480" w:lineRule="auto"/>
         <w:rPr>
-          <w:sz w:val="24"/>
-          <w:lang w:val="ru-RU"/>
-        </w:rPr>
-      </w:pPr>
-      <w:r>
-        <w:rPr>
-          <w:sz w:val="24"/>
+          <w:lang w:val="ru-RU"/>
+        </w:rPr>
+      </w:pPr>
+      <w:r>
+        <w:rPr>
           <w:lang w:val="ru-RU"/>
         </w:rPr>
         <w:t xml:space="preserve">Количество информации равно нулю, когда </w:t>
       </w:r>
       <w:r>
-        <w:rPr>
-          <w:sz w:val="24"/>
-        </w:rPr>
         <w:t>P</w:t>
       </w:r>
       <w:r>
         <w:rPr>
-          <w:sz w:val="24"/>
           <w:vertAlign w:val="subscript"/>
           <w:lang w:val="ru-RU"/>
         </w:rPr>
@@ -4188,20 +4193,15 @@
       </w:r>
       <w:r>
         <w:rPr>
-          <w:sz w:val="24"/>
           <w:lang w:val="ru-RU"/>
         </w:rPr>
         <w:t xml:space="preserve"> = </w:t>
       </w:r>
       <w:r>
-        <w:rPr>
-          <w:sz w:val="24"/>
-        </w:rPr>
         <w:t>P</w:t>
       </w:r>
       <w:r>
         <w:rPr>
-          <w:sz w:val="24"/>
           <w:vertAlign w:val="subscript"/>
           <w:lang w:val="ru-RU"/>
         </w:rPr>
@@ -4216,26 +4216,20 @@
           <w:numId w:val="13"/>
         </w:numPr>
         <w:rPr>
-          <w:sz w:val="24"/>
-          <w:lang w:val="ru-RU"/>
-        </w:rPr>
-      </w:pPr>
-      <w:r>
-        <w:rPr>
-          <w:sz w:val="24"/>
+          <w:lang w:val="ru-RU"/>
+        </w:rPr>
+      </w:pPr>
+      <w:r>
+        <w:rPr>
           <w:lang w:val="ru-RU"/>
         </w:rPr>
         <w:t xml:space="preserve">Количество информации положительно, когда </w:t>
       </w:r>
       <w:r>
-        <w:rPr>
-          <w:sz w:val="24"/>
-        </w:rPr>
         <w:t>P</w:t>
       </w:r>
       <w:r>
         <w:rPr>
-          <w:sz w:val="24"/>
           <w:vertAlign w:val="subscript"/>
           <w:lang w:val="ru-RU"/>
         </w:rPr>
@@ -4243,20 +4237,15 @@
       </w:r>
       <w:r>
         <w:rPr>
-          <w:sz w:val="24"/>
           <w:lang w:val="ru-RU"/>
         </w:rPr>
         <w:t xml:space="preserve"> &gt; </w:t>
       </w:r>
       <w:r>
-        <w:rPr>
-          <w:sz w:val="24"/>
-        </w:rPr>
         <w:t>P</w:t>
       </w:r>
       <w:r>
         <w:rPr>
-          <w:sz w:val="24"/>
           <w:vertAlign w:val="subscript"/>
           <w:lang w:val="ru-RU"/>
         </w:rPr>
@@ -4264,7 +4253,6 @@
       </w:r>
       <w:r>
         <w:rPr>
-          <w:sz w:val="24"/>
           <w:lang w:val="ru-RU"/>
         </w:rPr>
         <w:t xml:space="preserve"> – полученная информация уменьшает исходную неопределённость и увеличивает вероятность достижения цели. </w:t>
@@ -4278,26 +4266,20 @@
           <w:numId w:val="13"/>
         </w:numPr>
         <w:rPr>
-          <w:sz w:val="24"/>
-          <w:lang w:val="ru-RU"/>
-        </w:rPr>
-      </w:pPr>
-      <w:r>
-        <w:rPr>
-          <w:sz w:val="24"/>
+          <w:lang w:val="ru-RU"/>
+        </w:rPr>
+      </w:pPr>
+      <w:r>
+        <w:rPr>
           <w:lang w:val="ru-RU"/>
         </w:rPr>
         <w:t xml:space="preserve">Сумма значения информации является отрицательной, когда </w:t>
       </w:r>
       <w:r>
-        <w:rPr>
-          <w:sz w:val="24"/>
-        </w:rPr>
         <w:t>P</w:t>
       </w:r>
       <w:r>
         <w:rPr>
-          <w:sz w:val="24"/>
           <w:vertAlign w:val="subscript"/>
           <w:lang w:val="ru-RU"/>
         </w:rPr>
@@ -4305,20 +4287,15 @@
       </w:r>
       <w:r>
         <w:rPr>
-          <w:sz w:val="24"/>
           <w:lang w:val="ru-RU"/>
         </w:rPr>
         <w:t xml:space="preserve"> &lt; </w:t>
       </w:r>
       <w:r>
-        <w:rPr>
-          <w:sz w:val="24"/>
-        </w:rPr>
         <w:t>P</w:t>
       </w:r>
       <w:r>
         <w:rPr>
-          <w:sz w:val="24"/>
           <w:vertAlign w:val="subscript"/>
           <w:lang w:val="ru-RU"/>
         </w:rPr>
@@ -4326,7 +4303,6 @@
       </w:r>
       <w:r>
         <w:rPr>
-          <w:sz w:val="24"/>
           <w:lang w:val="ru-RU"/>
         </w:rPr>
         <w:t xml:space="preserve"> увеличивает исходную неопределённость и уменьшает вероятность достижения цели. </w:t>
@@ -4340,26 +4316,1121 @@
       </w:pPr>
       <w:r>
         <w:rPr>
-          <w:sz w:val="24"/>
-          <w:lang w:val="ru-RU"/>
-        </w:rPr>
-        <w:t xml:space="preserve">Дальнейшее развитие данного подхода базируется на статической теории информации и теории решений, при этом кроме вероятностных характеристик достижения цели после получения информации вводятся функции потерь </w:t>
-      </w:r>
-      <w:r>
-        <w:rPr>
-          <w:lang w:val="ru-RU"/>
-        </w:rPr>
-        <w:t>и оценка полезности информации производится в результате минимизации функции потерь. Максимальной ценностью обладает то количество информации, которое уменьшает потери до 0 при достижении поставленных целей.</w:t>
-      </w:r>
-    </w:p>
-    <w:p>
-      <w:pPr>
-        <w:rPr>
-          <w:lang w:val="ru-RU"/>
-        </w:rPr>
-      </w:pPr>
+          <w:lang w:val="ru-RU"/>
+        </w:rPr>
+        <w:t>Дальнейшее развитие данного подхода базируется на статической теории информации и теории решений, при этом кроме вероятностных характеристик достижения цели после получения информации вводятся функции потерь и оценка полезности информации производится в результате минимизации функции потерь. Максимальной ценностью обладает то количество информации, которое уменьшает потери до 0 при достижении поставленных целей.</w:t>
+      </w:r>
+    </w:p>
+    <w:p>
+      <w:pPr>
+        <w:rPr>
+          <w:lang w:val="ru-RU"/>
+        </w:rPr>
+      </w:pPr>
+      <w:r>
+        <w:rPr>
+          <w:lang w:val="ru-RU"/>
+        </w:rPr>
+        <w:br w:type="page"/>
+      </w:r>
+    </w:p>
+    <w:p>
+      <w:pPr>
+        <w:pStyle w:val="Heading1"/>
+        <w:jc w:val="center"/>
+        <w:rPr>
+          <w:lang w:val="ru-RU"/>
+        </w:rPr>
+      </w:pPr>
+      <w:r>
+        <w:rPr>
+          <w:lang w:val="ru-RU"/>
+        </w:rPr>
+        <w:lastRenderedPageBreak/>
+        <w:t>Структуры данных</w:t>
+      </w:r>
+    </w:p>
+    <w:p>
+      <w:pPr>
+        <w:rPr>
+          <w:lang w:val="ru-RU"/>
+        </w:rPr>
+      </w:pPr>
+      <w:r>
+        <w:rPr>
+          <w:lang w:val="ru-RU"/>
+        </w:rPr>
+        <w:tab/>
+      </w:r>
+      <w:r>
+        <w:rPr>
+          <w:lang w:val="ru-RU"/>
+        </w:rPr>
+        <w:t xml:space="preserve">Представление данных </w:t>
+      </w:r>
+      <w:r>
+        <w:rPr>
+          <w:lang w:val="ru-RU"/>
+        </w:rPr>
+        <w:t>определяется исходя из средств и возможностей, допускаемых компьютером и его ПО.</w:t>
+      </w:r>
+    </w:p>
+    <w:p>
+      <w:pPr>
+        <w:rPr>
+          <w:lang w:val="ru-RU"/>
+        </w:rPr>
+      </w:pPr>
+      <w:r>
+        <w:rPr>
+          <w:lang w:val="ru-RU"/>
+        </w:rPr>
+        <w:tab/>
+        <w:t>Важную роль играют свойства самих данных, операций, которые должны выполняться над ними.</w:t>
+      </w:r>
+    </w:p>
+    <w:p>
+      <w:pPr>
+        <w:rPr>
+          <w:lang w:val="ru-RU"/>
+        </w:rPr>
+      </w:pPr>
+      <w:r>
+        <w:rPr>
+          <w:lang w:val="ru-RU"/>
+        </w:rPr>
+        <w:tab/>
+        <w:t>Выделяют две группы данных:</w:t>
+      </w:r>
+    </w:p>
+    <w:p>
+      <w:pPr>
+        <w:pStyle w:val="ListParagraph"/>
+        <w:numPr>
+          <w:ilvl w:val="0"/>
+          <w:numId w:val="14"/>
+        </w:numPr>
+        <w:rPr>
+          <w:lang w:val="ru-RU"/>
+        </w:rPr>
+      </w:pPr>
+      <w:r>
+        <w:rPr>
+          <w:lang w:val="ru-RU"/>
+        </w:rPr>
+        <w:t>Простые (неструктурированные) типы данных</w:t>
+      </w:r>
+    </w:p>
+    <w:p>
+      <w:pPr>
+        <w:pStyle w:val="ListParagraph"/>
+        <w:numPr>
+          <w:ilvl w:val="1"/>
+          <w:numId w:val="14"/>
+        </w:numPr>
+        <w:rPr>
+          <w:lang w:val="ru-RU"/>
+        </w:rPr>
+      </w:pPr>
+      <w:r>
+        <w:rPr>
+          <w:lang w:val="ru-RU"/>
+        </w:rPr>
+        <w:t>Целые числа</w:t>
+      </w:r>
+    </w:p>
+    <w:p>
+      <w:pPr>
+        <w:pStyle w:val="ListParagraph"/>
+        <w:numPr>
+          <w:ilvl w:val="1"/>
+          <w:numId w:val="14"/>
+        </w:numPr>
+        <w:rPr>
+          <w:lang w:val="ru-RU"/>
+        </w:rPr>
+      </w:pPr>
+      <w:r>
+        <w:rPr>
+          <w:lang w:val="ru-RU"/>
+        </w:rPr>
+        <w:t>Числа с плавающей точкой</w:t>
+      </w:r>
+    </w:p>
+    <w:p>
+      <w:pPr>
+        <w:pStyle w:val="ListParagraph"/>
+        <w:numPr>
+          <w:ilvl w:val="1"/>
+          <w:numId w:val="14"/>
+        </w:numPr>
+        <w:rPr>
+          <w:lang w:val="ru-RU"/>
+        </w:rPr>
+      </w:pPr>
+      <w:r>
+        <w:rPr>
+          <w:lang w:val="ru-RU"/>
+        </w:rPr>
+        <w:t>Символьный тип данных</w:t>
+      </w:r>
+    </w:p>
+    <w:p>
+      <w:pPr>
+        <w:pStyle w:val="ListParagraph"/>
+        <w:numPr>
+          <w:ilvl w:val="1"/>
+          <w:numId w:val="14"/>
+        </w:numPr>
+        <w:rPr>
+          <w:lang w:val="ru-RU"/>
+        </w:rPr>
+      </w:pPr>
+      <w:r>
+        <w:rPr>
+          <w:lang w:val="ru-RU"/>
+        </w:rPr>
+        <w:t>Логический тип</w:t>
+      </w:r>
+      <w:r>
+        <w:rPr>
+          <w:lang w:val="ru-RU"/>
+        </w:rPr>
+        <w:t xml:space="preserve"> (булевы переменные, </w:t>
+      </w:r>
+      <w:r>
+        <w:t>true</w:t>
+      </w:r>
+      <w:r>
+        <w:rPr>
+          <w:lang w:val="ru-RU"/>
+        </w:rPr>
+        <w:t>-</w:t>
+      </w:r>
+      <w:r>
+        <w:t>false</w:t>
+      </w:r>
+      <w:r>
+        <w:rPr>
+          <w:lang w:val="ru-RU"/>
+        </w:rPr>
+        <w:t>)</w:t>
+      </w:r>
+    </w:p>
+    <w:p>
+      <w:pPr>
+        <w:pStyle w:val="ListParagraph"/>
+        <w:numPr>
+          <w:ilvl w:val="0"/>
+          <w:numId w:val="14"/>
+        </w:numPr>
+        <w:rPr>
+          <w:lang w:val="ru-RU"/>
+        </w:rPr>
+      </w:pPr>
+      <w:r>
+        <w:rPr>
+          <w:lang w:val="ru-RU"/>
+        </w:rPr>
+        <w:t>Структурированные типы данных</w:t>
+      </w:r>
+    </w:p>
+    <w:p>
+      <w:pPr>
+        <w:pStyle w:val="ListParagraph"/>
+        <w:numPr>
+          <w:ilvl w:val="1"/>
+          <w:numId w:val="14"/>
+        </w:numPr>
+        <w:rPr>
+          <w:lang w:val="ru-RU"/>
+        </w:rPr>
+      </w:pPr>
+      <w:r>
+        <w:rPr>
+          <w:lang w:val="ru-RU"/>
+        </w:rPr>
+        <w:t>Массив (регулярный тип)</w:t>
+      </w:r>
+      <w:r>
+        <w:rPr>
+          <w:lang w:val="ru-RU"/>
+        </w:rPr>
+        <w:t xml:space="preserve"> – </w:t>
+      </w:r>
+      <w:r>
+        <w:rPr>
+          <w:lang w:val="ru-RU"/>
+        </w:rPr>
+        <w:t>однородный набор величин одного и того же типа, называемых компонентами массива, объединённых одним общим именем</w:t>
+      </w:r>
+      <w:r>
+        <w:rPr>
+          <w:lang w:val="ru-RU"/>
+        </w:rPr>
+        <w:t xml:space="preserve"> и адресуемых вычисляемым индексом.</w:t>
+      </w:r>
+      <w:r>
+        <w:rPr>
+          <w:lang w:val="ru-RU"/>
+        </w:rPr>
+        <w:t xml:space="preserve"> Компонентами массива могут быть не только простейшие данные, но и структурные.</w:t>
+      </w:r>
+      <w:r>
+        <w:rPr>
+          <w:lang w:val="ru-RU"/>
+        </w:rPr>
+        <w:t xml:space="preserve"> </w:t>
+      </w:r>
+      <w:r>
+        <w:rPr>
+          <w:lang w:val="ru-RU"/>
+        </w:rPr>
+        <w:t xml:space="preserve">Массивы статичны – то есть имеют заранее определяемый размер, который в последствии не изменяется. </w:t>
+      </w:r>
+      <w:r>
+        <w:rPr>
+          <w:lang w:val="ru-RU"/>
+        </w:rPr>
+        <w:t>Данные, хранящиеся в массиве, находятся в оперативной памяти</w:t>
+      </w:r>
+      <w:r>
+        <w:rPr>
+          <w:lang w:val="ru-RU"/>
+        </w:rPr>
+        <w:t xml:space="preserve"> – это ускоряет доступ в ходе решения задач</w:t>
+      </w:r>
+      <w:r>
+        <w:rPr>
+          <w:lang w:val="ru-RU"/>
+        </w:rPr>
+        <w:t>, но налагает ограничения на объём возможной информации</w:t>
+      </w:r>
+      <w:r>
+        <w:rPr>
+          <w:lang w:val="ru-RU"/>
+        </w:rPr>
+        <w:t>, организованной в виде массива</w:t>
+      </w:r>
+      <w:r>
+        <w:rPr>
+          <w:lang w:val="ru-RU"/>
+        </w:rPr>
+        <w:t>.</w:t>
+      </w:r>
+    </w:p>
+    <w:p>
+      <w:pPr>
+        <w:pStyle w:val="ListParagraph"/>
+        <w:numPr>
+          <w:ilvl w:val="1"/>
+          <w:numId w:val="14"/>
+        </w:numPr>
+        <w:rPr>
+          <w:lang w:val="ru-RU"/>
+        </w:rPr>
+      </w:pPr>
+      <w:r>
+        <w:rPr>
+          <w:lang w:val="ru-RU"/>
+        </w:rPr>
+        <w:t>Запись – неоднородная упорядоченная статическая структура прямого доступа</w:t>
+      </w:r>
+      <w:r>
+        <w:rPr>
+          <w:lang w:val="ru-RU"/>
+        </w:rPr>
+        <w:t>. Запись – набор именованных компонент, а именно – поле</w:t>
+      </w:r>
+      <w:r>
+        <w:rPr>
+          <w:lang w:val="ru-RU"/>
+        </w:rPr>
+        <w:t xml:space="preserve">й (чаще всего – разного типа), объединённых одним общим именем и адресуемых с помощью </w:t>
+      </w:r>
+      <w:r>
+        <w:rPr>
+          <w:lang w:val="ru-RU"/>
+        </w:rPr>
+        <w:t xml:space="preserve">как </w:t>
+      </w:r>
+      <w:r>
+        <w:rPr>
+          <w:i/>
+          <w:lang w:val="ru-RU"/>
+        </w:rPr>
+        <w:t>имени записи</w:t>
+      </w:r>
+      <w:r>
+        <w:rPr>
+          <w:lang w:val="ru-RU"/>
+        </w:rPr>
+        <w:t xml:space="preserve">, так и </w:t>
+      </w:r>
+      <w:r>
+        <w:rPr>
+          <w:i/>
+          <w:lang w:val="ru-RU"/>
+        </w:rPr>
+        <w:t>имён полей</w:t>
+      </w:r>
+      <w:r>
+        <w:rPr>
+          <w:i/>
+          <w:lang w:val="ru-RU"/>
+        </w:rPr>
+        <w:t>.</w:t>
+      </w:r>
+      <w:r>
+        <w:rPr>
+          <w:i/>
+          <w:lang w:val="ru-RU"/>
+        </w:rPr>
+        <w:t xml:space="preserve"> </w:t>
+      </w:r>
+      <w:r>
+        <w:rPr>
+          <w:lang w:val="ru-RU"/>
+        </w:rPr>
+        <w:t>Записи и массивы обладают одним общим свойством – произвольным доступом к компонентам.</w:t>
+      </w:r>
+    </w:p>
+    <w:p>
+      <w:pPr>
+        <w:pStyle w:val="ListParagraph"/>
+        <w:numPr>
+          <w:ilvl w:val="1"/>
+          <w:numId w:val="14"/>
+        </w:numPr>
+        <w:rPr>
+          <w:lang w:val="ru-RU"/>
+        </w:rPr>
+      </w:pPr>
+      <w:r>
+        <w:rPr>
+          <w:lang w:val="ru-RU"/>
+        </w:rPr>
+        <w:t>Множество</w:t>
+      </w:r>
+      <w:r>
+        <w:rPr>
+          <w:lang w:val="ru-RU"/>
+        </w:rPr>
+        <w:t xml:space="preserve"> – совокупность каких-либо объектов, являющихся его элементами.</w:t>
+      </w:r>
+      <w:r>
+        <w:rPr>
+          <w:lang w:val="ru-RU"/>
+        </w:rPr>
+        <w:t xml:space="preserve"> операции над множествами – пересечение, объединение, вычитание. проверка принадлежности.</w:t>
+      </w:r>
+      <w:r>
+        <w:rPr>
+          <w:lang w:val="ru-RU"/>
+        </w:rPr>
+        <w:t xml:space="preserve"> Различия между множеством и массивом - </w:t>
+      </w:r>
+      <w:r>
+        <w:rPr>
+          <w:lang w:val="ru-RU"/>
+        </w:rPr>
+        <w:t xml:space="preserve">размер множества заранее не ограничен, не существует иного способа доступа к элементам множество </w:t>
+      </w:r>
+      <w:r>
+        <w:rPr>
+          <w:lang w:val="ru-RU"/>
+        </w:rPr>
+        <w:t>кроме как проверка принадлежности</w:t>
+      </w:r>
+      <w:r>
+        <w:rPr>
+          <w:lang w:val="ru-RU"/>
+        </w:rPr>
+        <w:t>.</w:t>
+      </w:r>
+    </w:p>
+    <w:p>
+      <w:pPr>
+        <w:pStyle w:val="ListParagraph"/>
+        <w:numPr>
+          <w:ilvl w:val="1"/>
+          <w:numId w:val="14"/>
+        </w:numPr>
+        <w:rPr>
+          <w:lang w:val="ru-RU"/>
+        </w:rPr>
+      </w:pPr>
+      <w:r>
+        <w:rPr>
+          <w:lang w:val="ru-RU"/>
+        </w:rPr>
+        <w:t>Очередь – упорядоченный набор следующих друг за другом компонент</w:t>
+      </w:r>
+      <w:r>
+        <w:rPr>
+          <w:lang w:val="ru-RU"/>
+        </w:rPr>
+        <w:t xml:space="preserve">, доступ к которым происходит по следующим правилам: </w:t>
+      </w:r>
+    </w:p>
+    <w:p>
+      <w:pPr>
+        <w:pStyle w:val="ListParagraph"/>
+        <w:numPr>
+          <w:ilvl w:val="2"/>
+          <w:numId w:val="14"/>
+        </w:numPr>
+        <w:rPr>
+          <w:lang w:val="ru-RU"/>
+        </w:rPr>
+      </w:pPr>
+      <w:r>
+        <w:rPr>
+          <w:lang w:val="ru-RU"/>
+        </w:rPr>
+        <w:t>Новые компоненты могут добавляться лишь в хвост очереди</w:t>
+      </w:r>
+    </w:p>
+    <w:p>
+      <w:pPr>
+        <w:pStyle w:val="ListParagraph"/>
+        <w:numPr>
+          <w:ilvl w:val="2"/>
+          <w:numId w:val="14"/>
+        </w:numPr>
+        <w:rPr>
+          <w:lang w:val="ru-RU"/>
+        </w:rPr>
+      </w:pPr>
+      <w:r>
+        <w:rPr>
+          <w:lang w:val="ru-RU"/>
+        </w:rPr>
+        <w:t>Значение компонент могут читаться (извлекаться) лишь в порядке следования компонент – от головы к хвосту очереди.</w:t>
+      </w:r>
+    </w:p>
+    <w:p>
+      <w:pPr>
+        <w:pStyle w:val="ListParagraph"/>
+        <w:numPr>
+          <w:ilvl w:val="2"/>
+          <w:numId w:val="14"/>
+        </w:numPr>
+        <w:rPr>
+          <w:lang w:val="ru-RU"/>
+        </w:rPr>
+      </w:pPr>
+      <w:r>
+        <w:rPr>
+          <w:lang w:val="ru-RU"/>
+        </w:rPr>
+        <w:t xml:space="preserve">Размер очереди заранее не оговаривается, не ограничен, для запоминания компонент очереди испольуется внешнее запоминающее устройство большой ёмкости. </w:t>
+      </w:r>
+      <w:r>
+        <w:rPr>
+          <w:lang w:val="ru-RU"/>
+        </w:rPr>
+        <w:t>Иногда используют другое название очереди – файл.</w:t>
+      </w:r>
+    </w:p>
+    <w:p>
+      <w:pPr>
+        <w:pStyle w:val="ListParagraph"/>
+        <w:numPr>
+          <w:ilvl w:val="1"/>
+          <w:numId w:val="14"/>
+        </w:numPr>
+        <w:rPr>
+          <w:lang w:val="ru-RU"/>
+        </w:rPr>
+      </w:pPr>
+      <w:r>
+        <w:rPr>
+          <w:lang w:val="ru-RU"/>
+        </w:rPr>
+        <w:lastRenderedPageBreak/>
+        <w:t>Стек – структура данных, в которой элемент, который первым в неё помещался, выходит последним, и наоборот.</w:t>
+      </w:r>
+    </w:p>
+    <w:p>
+      <w:pPr>
+        <w:pStyle w:val="ListParagraph"/>
+        <w:numPr>
+          <w:ilvl w:val="1"/>
+          <w:numId w:val="14"/>
+        </w:numPr>
+        <w:rPr>
+          <w:lang w:val="ru-RU"/>
+        </w:rPr>
+      </w:pPr>
+      <w:r>
+        <w:rPr>
+          <w:lang w:val="ru-RU"/>
+        </w:rPr>
+        <w:t>Иерархическая организация данных.</w:t>
+      </w:r>
+    </w:p>
+    <w:p>
+      <w:pPr>
+        <w:ind w:firstLine="720"/>
+        <w:rPr>
+          <w:lang w:val="ru-RU"/>
+        </w:rPr>
+      </w:pPr>
+      <w:r>
+        <w:rPr>
+          <w:lang w:val="ru-RU"/>
+        </w:rPr>
+        <w:t>Важным отличием компьютерных чисел от математических является ограниченность диапазона.</w:t>
+      </w:r>
+      <w:r>
+        <w:rPr>
+          <w:lang w:val="ru-RU"/>
+        </w:rPr>
+        <w:t xml:space="preserve"> Для каждой компьютерной системы свойство своё самое большое по модулю допустимое целое число. Прибавив единицу к самому большому допустимому положительному числу мы получим модуль самого малого допустимого отрицательного числа. Это связано с особенностями позиционирования в ячейках памяти.</w:t>
+      </w:r>
+    </w:p>
+    <w:p>
+      <w:pPr>
+        <w:ind w:firstLine="720"/>
+        <w:rPr>
+          <w:lang w:val="ru-RU"/>
+        </w:rPr>
+      </w:pPr>
+      <w:r>
+        <w:rPr>
+          <w:lang w:val="ru-RU"/>
+        </w:rPr>
+        <w:t>Структурированные типы данных классифицируют по следующим признакам:</w:t>
+      </w:r>
+    </w:p>
+    <w:p>
+      <w:pPr>
+        <w:pStyle w:val="ListParagraph"/>
+        <w:numPr>
+          <w:ilvl w:val="0"/>
+          <w:numId w:val="15"/>
+        </w:numPr>
+        <w:rPr>
+          <w:lang w:val="ru-RU"/>
+        </w:rPr>
+      </w:pPr>
+      <w:r>
+        <w:rPr>
+          <w:lang w:val="ru-RU"/>
+        </w:rPr>
+        <w:t>Однородность/Неоднородность</w:t>
+      </w:r>
+    </w:p>
+    <w:p>
+      <w:pPr>
+        <w:pStyle w:val="ListParagraph"/>
+        <w:numPr>
+          <w:ilvl w:val="0"/>
+          <w:numId w:val="15"/>
+        </w:numPr>
+        <w:rPr>
+          <w:lang w:val="ru-RU"/>
+        </w:rPr>
+      </w:pPr>
+      <w:r>
+        <w:rPr>
+          <w:lang w:val="ru-RU"/>
+        </w:rPr>
+        <w:t>Упорядоченность/Неупорядоченность</w:t>
+      </w:r>
+    </w:p>
+    <w:p>
+      <w:pPr>
+        <w:pStyle w:val="ListParagraph"/>
+        <w:numPr>
+          <w:ilvl w:val="0"/>
+          <w:numId w:val="15"/>
+        </w:numPr>
+        <w:rPr>
+          <w:lang w:val="ru-RU"/>
+        </w:rPr>
+      </w:pPr>
+      <w:r>
+        <w:rPr>
+          <w:lang w:val="ru-RU"/>
+        </w:rPr>
+        <w:t>Прямой/Последовательный доступ</w:t>
+      </w:r>
+    </w:p>
+    <w:p>
+      <w:pPr>
+        <w:pStyle w:val="ListParagraph"/>
+        <w:numPr>
+          <w:ilvl w:val="0"/>
+          <w:numId w:val="15"/>
+        </w:numPr>
+        <w:rPr>
+          <w:lang w:val="ru-RU"/>
+        </w:rPr>
+      </w:pPr>
+      <w:r>
+        <w:rPr>
+          <w:lang w:val="ru-RU"/>
+        </w:rPr>
+        <w:t>Статическая/Динамическая структура</w:t>
+      </w:r>
+    </w:p>
+    <w:p>
+      <w:pPr>
+        <w:ind w:left="720"/>
+        <w:rPr>
+          <w:lang w:val="ru-RU"/>
+        </w:rPr>
+      </w:pPr>
+      <w:r>
+        <w:rPr>
+          <w:lang w:val="ru-RU"/>
+        </w:rPr>
+        <w:t>Эти признаки противостоят друг другу лишь внутри пары, вне её они могут сочетаться</w:t>
+      </w:r>
+      <w:r>
+        <w:rPr>
+          <w:lang w:val="ru-RU"/>
+        </w:rPr>
+        <w:t>.</w:t>
+      </w:r>
+    </w:p>
+    <w:p>
+      <w:pPr>
+        <w:pStyle w:val="Heading1"/>
+        <w:jc w:val="center"/>
+        <w:rPr>
+          <w:lang w:val="ru-RU"/>
+        </w:rPr>
+      </w:pPr>
+      <w:r>
+        <w:rPr>
+          <w:lang w:val="ru-RU"/>
+        </w:rPr>
+        <w:t>Архитектура эвм</w:t>
+      </w:r>
+    </w:p>
+    <w:p>
+      <w:pPr>
+        <w:rPr>
+          <w:lang w:val="ru-RU"/>
+        </w:rPr>
+      </w:pPr>
+      <w:r>
+        <w:rPr>
+          <w:lang w:val="ru-RU"/>
+        </w:rPr>
+        <w:tab/>
+        <w:t>Архитектура представляет собой совокупность общих принципов организации аппаратно-программных средств и их характериситик</w:t>
+      </w:r>
+      <w:r>
+        <w:rPr>
+          <w:lang w:val="ru-RU"/>
+        </w:rPr>
+        <w:t>, определяющая функциональные возможности ЭВМ</w:t>
+      </w:r>
+      <w:r>
+        <w:rPr>
+          <w:lang w:val="ru-RU"/>
+        </w:rPr>
+        <w:t xml:space="preserve"> при решении соответствюущих классов задач.</w:t>
+      </w:r>
+      <w:r>
+        <w:rPr>
+          <w:lang w:val="ru-RU"/>
+        </w:rPr>
+        <w:t xml:space="preserve"> Все ЭВМ основаны на </w:t>
+      </w:r>
+      <w:r>
+        <w:rPr>
+          <w:lang w:val="ru-RU"/>
+        </w:rPr>
+        <w:t>структуре Джона фон Нейман</w:t>
+      </w:r>
+      <w:r>
+        <w:rPr>
+          <w:lang w:val="ru-RU"/>
+        </w:rPr>
+        <w:t>.</w:t>
+      </w:r>
+      <w:r>
+        <w:rPr>
+          <w:lang w:val="ru-RU"/>
+        </w:rPr>
+        <w:t xml:space="preserve"> Фон Неймановоской называется организация ЭВМ, при которой вычислительная машина состоит из двух основных частей: линейно-адресуемая память, слова которой хранят команды и элементы данных, и процессора, выполняющего эти команды.</w:t>
+      </w:r>
+      <w:r>
+        <w:rPr>
+          <w:lang w:val="ru-RU"/>
+        </w:rPr>
+        <w:t xml:space="preserve"> В основе моделей вычислений фон Неймана лежит принцип последовательной передачи управления (счётчик команд) и концепция переменной (идентификатор)</w:t>
+      </w:r>
+    </w:p>
+    <w:p>
+      <w:pPr>
+        <w:rPr>
+          <w:lang w:val="ru-RU"/>
+        </w:rPr>
+      </w:pPr>
+      <w:r>
+        <w:rPr>
+          <w:lang w:val="ru-RU"/>
+        </w:rPr>
+        <w:t>С Х Е М А</w:t>
+      </w:r>
+    </w:p>
+    <w:p>
+      <w:pPr>
+        <w:jc w:val="center"/>
+        <w:rPr>
+          <w:lang w:val="ru-RU"/>
+        </w:rPr>
+      </w:pPr>
+      <w:r>
+        <w:rPr>
+          <w:noProof/>
+        </w:rPr>
+        <w:drawing>
+          <wp:inline distT="0" distB="0" distL="0" distR="0" wp14:anchorId="1DBD8688" wp14:editId="63E85180">
+            <wp:extent cx="3685736" cy="2760213"/>
+            <wp:effectExtent l="0" t="0" r="0" b="2540"/>
+            <wp:docPr id="1" name="Picture 1" descr="https://avatars.mds.yandex.net/get-pdb/1352825/98157e6d-abc4-46ba-8591-60823dd77356/s1200"/>
+            <wp:cNvGraphicFramePr>
+              <a:graphicFrameLocks xmlns:a="http://schemas.openxmlformats.org/drawingml/2006/main" noChangeAspect="1"/>
+            </wp:cNvGraphicFramePr>
+            <a:graphic xmlns:a="http://schemas.openxmlformats.org/drawingml/2006/main">
+              <a:graphicData uri="http://schemas.openxmlformats.org/drawingml/2006/picture">
+                <pic:pic xmlns:pic="http://schemas.openxmlformats.org/drawingml/2006/picture">
+                  <pic:nvPicPr>
+                    <pic:cNvPr id="0" name="Picture 1" descr="https://avatars.mds.yandex.net/get-pdb/1352825/98157e6d-abc4-46ba-8591-60823dd77356/s1200"/>
+                    <pic:cNvPicPr>
+                      <a:picLocks noChangeAspect="1" noChangeArrowheads="1"/>
+                    </pic:cNvPicPr>
+                  </pic:nvPicPr>
+                  <pic:blipFill>
+                    <a:blip r:embed="rId6" cstate="print">
+                      <a:extLst>
+                        <a:ext uri="{28A0092B-C50C-407E-A947-70E740481C1C}">
+                          <a14:useLocalDpi xmlns:a14="http://schemas.microsoft.com/office/drawing/2010/main" val="0"/>
+                        </a:ext>
+                      </a:extLst>
+                    </a:blip>
+                    <a:srcRect/>
+                    <a:stretch>
+                      <a:fillRect/>
+                    </a:stretch>
+                  </pic:blipFill>
+                  <pic:spPr bwMode="auto">
+                    <a:xfrm>
+                      <a:off x="0" y="0"/>
+                      <a:ext cx="3723756" cy="2788686"/>
+                    </a:xfrm>
+                    <a:prstGeom prst="rect">
+                      <a:avLst/>
+                    </a:prstGeom>
+                    <a:noFill/>
+                    <a:ln>
+                      <a:noFill/>
+                    </a:ln>
+                  </pic:spPr>
+                </pic:pic>
+              </a:graphicData>
+            </a:graphic>
+          </wp:inline>
+        </w:drawing>
+      </w:r>
       <w:bookmarkStart w:id="0" w:name="_GoBack"/>
       <w:bookmarkEnd w:id="0"/>
+    </w:p>
+    <w:p>
+      <w:pPr>
+        <w:pStyle w:val="Heading2"/>
+        <w:jc w:val="center"/>
+        <w:rPr>
+          <w:lang w:val="ru-RU"/>
+        </w:rPr>
+      </w:pPr>
+      <w:r>
+        <w:rPr>
+          <w:lang w:val="ru-RU"/>
+        </w:rPr>
+        <w:lastRenderedPageBreak/>
+        <w:t>П</w:t>
+      </w:r>
+      <w:r>
+        <w:rPr>
+          <w:lang w:val="ru-RU"/>
+        </w:rPr>
+        <w:t>р</w:t>
+      </w:r>
+      <w:r>
+        <w:rPr>
+          <w:lang w:val="ru-RU"/>
+        </w:rPr>
+        <w:t>инципы фон Н</w:t>
+      </w:r>
+      <w:r>
+        <w:rPr>
+          <w:lang w:val="ru-RU"/>
+        </w:rPr>
+        <w:t>е</w:t>
+      </w:r>
+      <w:r>
+        <w:rPr>
+          <w:lang w:val="ru-RU"/>
+        </w:rPr>
+        <w:t>ймана</w:t>
+      </w:r>
+    </w:p>
+    <w:p>
+      <w:pPr>
+        <w:pStyle w:val="ListParagraph"/>
+        <w:numPr>
+          <w:ilvl w:val="0"/>
+          <w:numId w:val="16"/>
+        </w:numPr>
+        <w:rPr>
+          <w:lang w:val="ru-RU"/>
+        </w:rPr>
+      </w:pPr>
+      <w:r>
+        <w:rPr>
+          <w:lang w:val="ru-RU"/>
+        </w:rPr>
+        <w:t>Принцип двоичного кодирования – вся информация, поступающая в ЭВМ, кодируется с помощью двоичных сигналов и разделяется на единицы, называемые словами.</w:t>
+      </w:r>
+      <w:r>
+        <w:rPr>
+          <w:lang w:val="ru-RU"/>
+        </w:rPr>
+        <w:t xml:space="preserve"> </w:t>
+      </w:r>
+    </w:p>
+    <w:p>
+      <w:pPr>
+        <w:pStyle w:val="ListParagraph"/>
+        <w:numPr>
+          <w:ilvl w:val="0"/>
+          <w:numId w:val="16"/>
+        </w:numPr>
+        <w:rPr>
+          <w:lang w:val="ru-RU"/>
+        </w:rPr>
+      </w:pPr>
+      <w:r>
+        <w:rPr>
+          <w:lang w:val="ru-RU"/>
+        </w:rPr>
+        <w:t xml:space="preserve">Принцип однородности памяти </w:t>
+      </w:r>
+      <w:r>
+        <w:rPr>
+          <w:lang w:val="ru-RU"/>
+        </w:rPr>
+        <w:t>–</w:t>
+      </w:r>
+      <w:r>
+        <w:rPr>
+          <w:lang w:val="ru-RU"/>
+        </w:rPr>
+        <w:t xml:space="preserve"> </w:t>
+      </w:r>
+      <w:r>
+        <w:rPr>
+          <w:lang w:val="ru-RU"/>
+        </w:rPr>
+        <w:t>программы и данные хранятся в однрой и той же памяти, над командами можно выполнять те же действия, что и над данными.</w:t>
+      </w:r>
+    </w:p>
+    <w:p>
+      <w:pPr>
+        <w:pStyle w:val="ListParagraph"/>
+        <w:numPr>
+          <w:ilvl w:val="0"/>
+          <w:numId w:val="16"/>
+        </w:numPr>
+        <w:rPr>
+          <w:lang w:val="ru-RU"/>
+        </w:rPr>
+      </w:pPr>
+      <w:r>
+        <w:rPr>
+          <w:lang w:val="ru-RU"/>
+        </w:rPr>
+        <w:t xml:space="preserve">Принцип </w:t>
+      </w:r>
+      <w:r>
+        <w:rPr>
+          <w:lang w:val="ru-RU"/>
+        </w:rPr>
+        <w:t xml:space="preserve">параллельной организации вычислений – операции над числом проводятся по всем разрядам одновременно. </w:t>
+      </w:r>
+    </w:p>
+    <w:p>
+      <w:pPr>
+        <w:pStyle w:val="ListParagraph"/>
+        <w:numPr>
+          <w:ilvl w:val="0"/>
+          <w:numId w:val="16"/>
+        </w:numPr>
+        <w:rPr>
+          <w:lang w:val="ru-RU"/>
+        </w:rPr>
+      </w:pPr>
+      <w:r>
+        <w:rPr>
+          <w:lang w:val="ru-RU"/>
+        </w:rPr>
+        <w:t xml:space="preserve">Принцип адресуемости памяти – основная память состоит из пронумерованных ячеек, процессору в произвольный момент времени доступна любая ячейка. </w:t>
+      </w:r>
+      <w:r>
+        <w:rPr>
+          <w:lang w:val="ru-RU"/>
+        </w:rPr>
+        <w:t>Отсюда следует возможность давать имена областям памяти так, чтобы к хранящимся в них значениям можно было обращаться и изменять их в процессе выполнения программы.</w:t>
+      </w:r>
+    </w:p>
+    <w:p>
+      <w:pPr>
+        <w:pStyle w:val="ListParagraph"/>
+        <w:numPr>
+          <w:ilvl w:val="0"/>
+          <w:numId w:val="16"/>
+        </w:numPr>
+        <w:rPr>
+          <w:lang w:val="ru-RU"/>
+        </w:rPr>
+      </w:pPr>
+      <w:r>
+        <w:rPr>
+          <w:lang w:val="ru-RU"/>
+        </w:rPr>
+        <w:t>Принцип программного управления</w:t>
+      </w:r>
+      <w:r>
+        <w:rPr>
+          <w:lang w:val="ru-RU"/>
+        </w:rPr>
+        <w:t xml:space="preserve"> </w:t>
+      </w:r>
+      <w:r>
+        <w:rPr>
+          <w:lang w:val="ru-RU"/>
+        </w:rPr>
+        <w:t>–</w:t>
+      </w:r>
+      <w:r>
+        <w:rPr>
+          <w:lang w:val="ru-RU"/>
+        </w:rPr>
+        <w:t xml:space="preserve"> </w:t>
+      </w:r>
+      <w:r>
+        <w:rPr>
+          <w:lang w:val="ru-RU"/>
+        </w:rPr>
+        <w:t>программа состоит из набора команд, которые выполняются процессором автоматически, друг за другом в определённой последовательности</w:t>
+      </w:r>
+      <w:r>
+        <w:rPr>
+          <w:lang w:val="ru-RU"/>
+        </w:rPr>
+        <w:t>.</w:t>
+      </w:r>
+    </w:p>
+    <w:p>
+      <w:pPr>
+        <w:pStyle w:val="ListParagraph"/>
+        <w:numPr>
+          <w:ilvl w:val="0"/>
+          <w:numId w:val="16"/>
+        </w:numPr>
+        <w:rPr>
+          <w:lang w:val="ru-RU"/>
+        </w:rPr>
+      </w:pPr>
+      <w:r>
+        <w:rPr>
+          <w:lang w:val="ru-RU"/>
+        </w:rPr>
+        <w:t xml:space="preserve">Принцип жёсткости архитектуры – неизменяемость в процессе работы топологии, архитектуры, списка команд. </w:t>
+      </w:r>
+    </w:p>
+    <w:p>
+      <w:pPr>
+        <w:pStyle w:val="Heading2"/>
+        <w:jc w:val="center"/>
+        <w:rPr>
+          <w:lang w:val="ru-RU"/>
+        </w:rPr>
+      </w:pPr>
+      <w:r>
+        <w:rPr>
+          <w:lang w:val="ru-RU"/>
+        </w:rPr>
+        <w:t>Следствия из принципов</w:t>
+      </w:r>
+    </w:p>
+    <w:p>
+      <w:pPr>
+        <w:pStyle w:val="ListParagraph"/>
+        <w:numPr>
+          <w:ilvl w:val="0"/>
+          <w:numId w:val="17"/>
+        </w:numPr>
+        <w:rPr>
+          <w:lang w:val="ru-RU"/>
+        </w:rPr>
+      </w:pPr>
+      <w:r>
+        <w:rPr>
+          <w:lang w:val="ru-RU"/>
+        </w:rPr>
+        <w:t>Программа уже не постоянная часть ЭВМ</w:t>
+      </w:r>
+    </w:p>
+    <w:p>
+      <w:pPr>
+        <w:pStyle w:val="ListParagraph"/>
+        <w:numPr>
+          <w:ilvl w:val="0"/>
+          <w:numId w:val="17"/>
+        </w:numPr>
+        <w:rPr>
+          <w:lang w:val="ru-RU"/>
+        </w:rPr>
+      </w:pPr>
+      <w:r>
+        <w:rPr>
+          <w:lang w:val="ru-RU"/>
+        </w:rPr>
+        <w:t>Компьютер состоит из арифметико-логического устройства, выполняющего арифметические и логические операции (да ладно?), устройства управления, предназначенного для управления организацией программы, и запоминающих устройств.</w:t>
+      </w:r>
+    </w:p>
+    <w:p>
+      <w:pPr>
+        <w:pStyle w:val="ListParagraph"/>
+        <w:numPr>
+          <w:ilvl w:val="0"/>
+          <w:numId w:val="17"/>
+        </w:numPr>
+        <w:rPr>
+          <w:lang w:val="ru-RU"/>
+        </w:rPr>
+      </w:pPr>
+      <w:r>
+        <w:rPr>
+          <w:lang w:val="ru-RU"/>
+        </w:rPr>
+        <w:t>Внешнее устройство ввода-вывода данных</w:t>
+      </w:r>
+      <w:r>
+        <w:rPr>
+          <w:lang w:val="ru-RU"/>
+        </w:rPr>
+        <w:t>.</w:t>
+      </w:r>
     </w:p>
     <w:sectPr>
       <w:type w:val="continuous"/>
@@ -4375,6 +5446,92 @@
 <file path=word/numbering.xml><?xml version="1.0" encoding="utf-8"?>
 <w:numbering xmlns:wpc="http://schemas.microsoft.com/office/word/2010/wordprocessingCanvas" xmlns:cx="http://schemas.microsoft.com/office/drawing/2014/chartex" xmlns:cx1="http://schemas.microsoft.com/office/drawing/2015/9/8/chartex" xmlns:cx2="http://schemas.microsoft.com/office/drawing/2015/10/21/chartex" xmlns:cx3="http://schemas.microsoft.com/office/drawing/2016/5/9/chartex" xmlns:cx4="http://schemas.microsoft.com/office/drawing/2016/5/10/chartex" xmlns:cx5="http://schemas.microsoft.com/office/drawing/2016/5/11/chartex" xmlns:cx6="http://schemas.microsoft.com/office/drawing/2016/5/12/chartex" xmlns:cx7="http://schemas.microsoft.com/office/drawing/2016/5/13/chartex" xmlns:cx8="http://schemas.microsoft.com/office/drawing/2016/5/14/chartex" xmlns:mc="http://schemas.openxmlformats.org/markup-compatibility/2006" xmlns:aink="http://schemas.microsoft.com/office/drawing/2016/ink" xmlns:am3d="http://schemas.microsoft.com/office/drawing/2017/model3d" xmlns:o="urn:schemas-microsoft-com:office:office" xmlns:r="http://schemas.openxmlformats.org/officeDocument/2006/relationships" xmlns:m="http://schemas.openxmlformats.org/officeDocument/2006/math" xmlns:v="urn:schemas-microsoft-com:vml" xmlns:wp14="http://schemas.microsoft.com/office/word/2010/wordprocessingDrawing" xmlns:wp="http://schemas.openxmlformats.org/drawingml/2006/wordprocessingDrawing" xmlns:w10="urn:schemas-microsoft-com:office:word" xmlns:w="http://schemas.openxmlformats.org/wordprocessingml/2006/main" xmlns:w14="http://schemas.microsoft.com/office/word/2010/wordml" xmlns:w15="http://schemas.microsoft.com/office/word/2012/wordml" xmlns:w16cid="http://schemas.microsoft.com/office/word/2016/wordml/cid" xmlns:w16se="http://schemas.microsoft.com/office/word/2015/wordml/symex" xmlns:wpg="http://schemas.microsoft.com/office/word/2010/wordprocessingGroup" xmlns:wpi="http://schemas.microsoft.com/office/word/2010/wordprocessingInk" xmlns:wne="http://schemas.microsoft.com/office/word/2006/wordml" xmlns:wps="http://schemas.microsoft.com/office/word/2010/wordprocessingShape" mc:Ignorable="w14 w15 w16se w16cid wp14">
   <w:abstractNum w:abstractNumId="0" w15:restartNumberingAfterBreak="0">
+    <w:nsid w:val="00FA1C10"/>
+    <w:multiLevelType w:val="hybridMultilevel"/>
+    <w:tmpl w:val="A92EC8F8"/>
+    <w:lvl w:ilvl="0" w:tplc="0419000F">
+      <w:start w:val="1"/>
+      <w:numFmt w:val="decimal"/>
+      <w:lvlText w:val="%1."/>
+      <w:lvlJc w:val="left"/>
+      <w:pPr>
+        <w:ind w:left="720" w:hanging="360"/>
+      </w:pPr>
+    </w:lvl>
+    <w:lvl w:ilvl="1" w:tplc="04190019" w:tentative="1">
+      <w:start w:val="1"/>
+      <w:numFmt w:val="lowerLetter"/>
+      <w:lvlText w:val="%2."/>
+      <w:lvlJc w:val="left"/>
+      <w:pPr>
+        <w:ind w:left="1440" w:hanging="360"/>
+      </w:pPr>
+    </w:lvl>
+    <w:lvl w:ilvl="2" w:tplc="0419001B" w:tentative="1">
+      <w:start w:val="1"/>
+      <w:numFmt w:val="lowerRoman"/>
+      <w:lvlText w:val="%3."/>
+      <w:lvlJc w:val="right"/>
+      <w:pPr>
+        <w:ind w:left="2160" w:hanging="180"/>
+      </w:pPr>
+    </w:lvl>
+    <w:lvl w:ilvl="3" w:tplc="0419000F" w:tentative="1">
+      <w:start w:val="1"/>
+      <w:numFmt w:val="decimal"/>
+      <w:lvlText w:val="%4."/>
+      <w:lvlJc w:val="left"/>
+      <w:pPr>
+        <w:ind w:left="2880" w:hanging="360"/>
+      </w:pPr>
+    </w:lvl>
+    <w:lvl w:ilvl="4" w:tplc="04190019" w:tentative="1">
+      <w:start w:val="1"/>
+      <w:numFmt w:val="lowerLetter"/>
+      <w:lvlText w:val="%5."/>
+      <w:lvlJc w:val="left"/>
+      <w:pPr>
+        <w:ind w:left="3600" w:hanging="360"/>
+      </w:pPr>
+    </w:lvl>
+    <w:lvl w:ilvl="5" w:tplc="0419001B" w:tentative="1">
+      <w:start w:val="1"/>
+      <w:numFmt w:val="lowerRoman"/>
+      <w:lvlText w:val="%6."/>
+      <w:lvlJc w:val="right"/>
+      <w:pPr>
+        <w:ind w:left="4320" w:hanging="180"/>
+      </w:pPr>
+    </w:lvl>
+    <w:lvl w:ilvl="6" w:tplc="0419000F" w:tentative="1">
+      <w:start w:val="1"/>
+      <w:numFmt w:val="decimal"/>
+      <w:lvlText w:val="%7."/>
+      <w:lvlJc w:val="left"/>
+      <w:pPr>
+        <w:ind w:left="5040" w:hanging="360"/>
+      </w:pPr>
+    </w:lvl>
+    <w:lvl w:ilvl="7" w:tplc="04190019" w:tentative="1">
+      <w:start w:val="1"/>
+      <w:numFmt w:val="lowerLetter"/>
+      <w:lvlText w:val="%8."/>
+      <w:lvlJc w:val="left"/>
+      <w:pPr>
+        <w:ind w:left="5760" w:hanging="360"/>
+      </w:pPr>
+    </w:lvl>
+    <w:lvl w:ilvl="8" w:tplc="0419001B" w:tentative="1">
+      <w:start w:val="1"/>
+      <w:numFmt w:val="lowerRoman"/>
+      <w:lvlText w:val="%9."/>
+      <w:lvlJc w:val="right"/>
+      <w:pPr>
+        <w:ind w:left="6480" w:hanging="180"/>
+      </w:pPr>
+    </w:lvl>
+  </w:abstractNum>
+  <w:abstractNum w:abstractNumId="1" w15:restartNumberingAfterBreak="0">
     <w:nsid w:val="093E2F4A"/>
     <w:multiLevelType w:val="hybridMultilevel"/>
     <w:tmpl w:val="367A625A"/>
@@ -4463,7 +5620,7 @@
       </w:pPr>
     </w:lvl>
   </w:abstractNum>
-  <w:abstractNum w:abstractNumId="1" w15:restartNumberingAfterBreak="0">
+  <w:abstractNum w:abstractNumId="2" w15:restartNumberingAfterBreak="0">
     <w:nsid w:val="176E0440"/>
     <w:multiLevelType w:val="hybridMultilevel"/>
     <w:tmpl w:val="9A5A09CE"/>
@@ -4576,7 +5733,7 @@
       </w:rPr>
     </w:lvl>
   </w:abstractNum>
-  <w:abstractNum w:abstractNumId="2" w15:restartNumberingAfterBreak="0">
+  <w:abstractNum w:abstractNumId="3" w15:restartNumberingAfterBreak="0">
     <w:nsid w:val="1BEF5BE4"/>
     <w:multiLevelType w:val="hybridMultilevel"/>
     <w:tmpl w:val="E7924A88"/>
@@ -4689,7 +5846,7 @@
       </w:rPr>
     </w:lvl>
   </w:abstractNum>
-  <w:abstractNum w:abstractNumId="3" w15:restartNumberingAfterBreak="0">
+  <w:abstractNum w:abstractNumId="4" w15:restartNumberingAfterBreak="0">
     <w:nsid w:val="20B9023C"/>
     <w:multiLevelType w:val="hybridMultilevel"/>
     <w:tmpl w:val="B914D8E0"/>
@@ -4802,7 +5959,7 @@
       </w:rPr>
     </w:lvl>
   </w:abstractNum>
-  <w:abstractNum w:abstractNumId="4" w15:restartNumberingAfterBreak="0">
+  <w:abstractNum w:abstractNumId="5" w15:restartNumberingAfterBreak="0">
     <w:nsid w:val="243D5F93"/>
     <w:multiLevelType w:val="hybridMultilevel"/>
     <w:tmpl w:val="A06E04FC"/>
@@ -4888,7 +6045,7 @@
       </w:pPr>
     </w:lvl>
   </w:abstractNum>
-  <w:abstractNum w:abstractNumId="5" w15:restartNumberingAfterBreak="0">
+  <w:abstractNum w:abstractNumId="6" w15:restartNumberingAfterBreak="0">
     <w:nsid w:val="27831178"/>
     <w:multiLevelType w:val="hybridMultilevel"/>
     <w:tmpl w:val="AA8A0EB8"/>
@@ -5001,7 +6158,206 @@
       </w:rPr>
     </w:lvl>
   </w:abstractNum>
-  <w:abstractNum w:abstractNumId="6" w15:restartNumberingAfterBreak="0">
+  <w:abstractNum w:abstractNumId="7" w15:restartNumberingAfterBreak="0">
+    <w:nsid w:val="34B94B2A"/>
+    <w:multiLevelType w:val="hybridMultilevel"/>
+    <w:tmpl w:val="77BA8C90"/>
+    <w:lvl w:ilvl="0" w:tplc="04190001">
+      <w:start w:val="1"/>
+      <w:numFmt w:val="bullet"/>
+      <w:lvlText w:val=""/>
+      <w:lvlJc w:val="left"/>
+      <w:pPr>
+        <w:ind w:left="720" w:hanging="360"/>
+      </w:pPr>
+      <w:rPr>
+        <w:rFonts w:ascii="Symbol" w:hAnsi="Symbol" w:hint="default"/>
+      </w:rPr>
+    </w:lvl>
+    <w:lvl w:ilvl="1" w:tplc="04190003" w:tentative="1">
+      <w:start w:val="1"/>
+      <w:numFmt w:val="bullet"/>
+      <w:lvlText w:val="o"/>
+      <w:lvlJc w:val="left"/>
+      <w:pPr>
+        <w:ind w:left="1440" w:hanging="360"/>
+      </w:pPr>
+      <w:rPr>
+        <w:rFonts w:ascii="Courier New" w:hAnsi="Courier New" w:cs="Courier New" w:hint="default"/>
+      </w:rPr>
+    </w:lvl>
+    <w:lvl w:ilvl="2" w:tplc="04190005" w:tentative="1">
+      <w:start w:val="1"/>
+      <w:numFmt w:val="bullet"/>
+      <w:lvlText w:val=""/>
+      <w:lvlJc w:val="left"/>
+      <w:pPr>
+        <w:ind w:left="2160" w:hanging="360"/>
+      </w:pPr>
+      <w:rPr>
+        <w:rFonts w:ascii="Wingdings" w:hAnsi="Wingdings" w:hint="default"/>
+      </w:rPr>
+    </w:lvl>
+    <w:lvl w:ilvl="3" w:tplc="04190001" w:tentative="1">
+      <w:start w:val="1"/>
+      <w:numFmt w:val="bullet"/>
+      <w:lvlText w:val=""/>
+      <w:lvlJc w:val="left"/>
+      <w:pPr>
+        <w:ind w:left="2880" w:hanging="360"/>
+      </w:pPr>
+      <w:rPr>
+        <w:rFonts w:ascii="Symbol" w:hAnsi="Symbol" w:hint="default"/>
+      </w:rPr>
+    </w:lvl>
+    <w:lvl w:ilvl="4" w:tplc="04190003" w:tentative="1">
+      <w:start w:val="1"/>
+      <w:numFmt w:val="bullet"/>
+      <w:lvlText w:val="o"/>
+      <w:lvlJc w:val="left"/>
+      <w:pPr>
+        <w:ind w:left="3600" w:hanging="360"/>
+      </w:pPr>
+      <w:rPr>
+        <w:rFonts w:ascii="Courier New" w:hAnsi="Courier New" w:cs="Courier New" w:hint="default"/>
+      </w:rPr>
+    </w:lvl>
+    <w:lvl w:ilvl="5" w:tplc="04190005" w:tentative="1">
+      <w:start w:val="1"/>
+      <w:numFmt w:val="bullet"/>
+      <w:lvlText w:val=""/>
+      <w:lvlJc w:val="left"/>
+      <w:pPr>
+        <w:ind w:left="4320" w:hanging="360"/>
+      </w:pPr>
+      <w:rPr>
+        <w:rFonts w:ascii="Wingdings" w:hAnsi="Wingdings" w:hint="default"/>
+      </w:rPr>
+    </w:lvl>
+    <w:lvl w:ilvl="6" w:tplc="04190001" w:tentative="1">
+      <w:start w:val="1"/>
+      <w:numFmt w:val="bullet"/>
+      <w:lvlText w:val=""/>
+      <w:lvlJc w:val="left"/>
+      <w:pPr>
+        <w:ind w:left="5040" w:hanging="360"/>
+      </w:pPr>
+      <w:rPr>
+        <w:rFonts w:ascii="Symbol" w:hAnsi="Symbol" w:hint="default"/>
+      </w:rPr>
+    </w:lvl>
+    <w:lvl w:ilvl="7" w:tplc="04190003" w:tentative="1">
+      <w:start w:val="1"/>
+      <w:numFmt w:val="bullet"/>
+      <w:lvlText w:val="o"/>
+      <w:lvlJc w:val="left"/>
+      <w:pPr>
+        <w:ind w:left="5760" w:hanging="360"/>
+      </w:pPr>
+      <w:rPr>
+        <w:rFonts w:ascii="Courier New" w:hAnsi="Courier New" w:cs="Courier New" w:hint="default"/>
+      </w:rPr>
+    </w:lvl>
+    <w:lvl w:ilvl="8" w:tplc="04190005" w:tentative="1">
+      <w:start w:val="1"/>
+      <w:numFmt w:val="bullet"/>
+      <w:lvlText w:val=""/>
+      <w:lvlJc w:val="left"/>
+      <w:pPr>
+        <w:ind w:left="6480" w:hanging="360"/>
+      </w:pPr>
+      <w:rPr>
+        <w:rFonts w:ascii="Wingdings" w:hAnsi="Wingdings" w:hint="default"/>
+      </w:rPr>
+    </w:lvl>
+  </w:abstractNum>
+  <w:abstractNum w:abstractNumId="8" w15:restartNumberingAfterBreak="0">
+    <w:nsid w:val="38A135DF"/>
+    <w:multiLevelType w:val="hybridMultilevel"/>
+    <w:tmpl w:val="C632FE98"/>
+    <w:lvl w:ilvl="0" w:tplc="0419000F">
+      <w:start w:val="1"/>
+      <w:numFmt w:val="decimal"/>
+      <w:lvlText w:val="%1."/>
+      <w:lvlJc w:val="left"/>
+      <w:pPr>
+        <w:ind w:left="720" w:hanging="360"/>
+      </w:pPr>
+    </w:lvl>
+    <w:lvl w:ilvl="1" w:tplc="04190019">
+      <w:start w:val="1"/>
+      <w:numFmt w:val="lowerLetter"/>
+      <w:lvlText w:val="%2."/>
+      <w:lvlJc w:val="left"/>
+      <w:pPr>
+        <w:ind w:left="1440" w:hanging="360"/>
+      </w:pPr>
+    </w:lvl>
+    <w:lvl w:ilvl="2" w:tplc="0419001B">
+      <w:start w:val="1"/>
+      <w:numFmt w:val="lowerRoman"/>
+      <w:lvlText w:val="%3."/>
+      <w:lvlJc w:val="right"/>
+      <w:pPr>
+        <w:ind w:left="2160" w:hanging="180"/>
+      </w:pPr>
+    </w:lvl>
+    <w:lvl w:ilvl="3" w:tplc="0419000F" w:tentative="1">
+      <w:start w:val="1"/>
+      <w:numFmt w:val="decimal"/>
+      <w:lvlText w:val="%4."/>
+      <w:lvlJc w:val="left"/>
+      <w:pPr>
+        <w:ind w:left="2880" w:hanging="360"/>
+      </w:pPr>
+    </w:lvl>
+    <w:lvl w:ilvl="4" w:tplc="04190019" w:tentative="1">
+      <w:start w:val="1"/>
+      <w:numFmt w:val="lowerLetter"/>
+      <w:lvlText w:val="%5."/>
+      <w:lvlJc w:val="left"/>
+      <w:pPr>
+        <w:ind w:left="3600" w:hanging="360"/>
+      </w:pPr>
+    </w:lvl>
+    <w:lvl w:ilvl="5" w:tplc="0419001B" w:tentative="1">
+      <w:start w:val="1"/>
+      <w:numFmt w:val="lowerRoman"/>
+      <w:lvlText w:val="%6."/>
+      <w:lvlJc w:val="right"/>
+      <w:pPr>
+        <w:ind w:left="4320" w:hanging="180"/>
+      </w:pPr>
+    </w:lvl>
+    <w:lvl w:ilvl="6" w:tplc="0419000F" w:tentative="1">
+      <w:start w:val="1"/>
+      <w:numFmt w:val="decimal"/>
+      <w:lvlText w:val="%7."/>
+      <w:lvlJc w:val="left"/>
+      <w:pPr>
+        <w:ind w:left="5040" w:hanging="360"/>
+      </w:pPr>
+    </w:lvl>
+    <w:lvl w:ilvl="7" w:tplc="04190019" w:tentative="1">
+      <w:start w:val="1"/>
+      <w:numFmt w:val="lowerLetter"/>
+      <w:lvlText w:val="%8."/>
+      <w:lvlJc w:val="left"/>
+      <w:pPr>
+        <w:ind w:left="5760" w:hanging="360"/>
+      </w:pPr>
+    </w:lvl>
+    <w:lvl w:ilvl="8" w:tplc="0419001B" w:tentative="1">
+      <w:start w:val="1"/>
+      <w:numFmt w:val="lowerRoman"/>
+      <w:lvlText w:val="%9."/>
+      <w:lvlJc w:val="right"/>
+      <w:pPr>
+        <w:ind w:left="6480" w:hanging="180"/>
+      </w:pPr>
+    </w:lvl>
+  </w:abstractNum>
+  <w:abstractNum w:abstractNumId="9" w15:restartNumberingAfterBreak="0">
     <w:nsid w:val="45CE2116"/>
     <w:multiLevelType w:val="hybridMultilevel"/>
     <w:tmpl w:val="681A09BA"/>
@@ -5090,7 +6446,7 @@
       </w:pPr>
     </w:lvl>
   </w:abstractNum>
-  <w:abstractNum w:abstractNumId="7" w15:restartNumberingAfterBreak="0">
+  <w:abstractNum w:abstractNumId="10" w15:restartNumberingAfterBreak="0">
     <w:nsid w:val="4B6A6C47"/>
     <w:multiLevelType w:val="hybridMultilevel"/>
     <w:tmpl w:val="55DC572E"/>
@@ -5203,7 +6559,7 @@
       </w:rPr>
     </w:lvl>
   </w:abstractNum>
-  <w:abstractNum w:abstractNumId="8" w15:restartNumberingAfterBreak="0">
+  <w:abstractNum w:abstractNumId="11" w15:restartNumberingAfterBreak="0">
     <w:nsid w:val="609171A6"/>
     <w:multiLevelType w:val="hybridMultilevel"/>
     <w:tmpl w:val="5F6081A0"/>
@@ -5316,7 +6672,7 @@
       </w:rPr>
     </w:lvl>
   </w:abstractNum>
-  <w:abstractNum w:abstractNumId="9" w15:restartNumberingAfterBreak="0">
+  <w:abstractNum w:abstractNumId="12" w15:restartNumberingAfterBreak="0">
     <w:nsid w:val="6BAF6DD9"/>
     <w:multiLevelType w:val="hybridMultilevel"/>
     <w:tmpl w:val="DBBC3D82"/>
@@ -5429,7 +6785,7 @@
       </w:rPr>
     </w:lvl>
   </w:abstractNum>
-  <w:abstractNum w:abstractNumId="10" w15:restartNumberingAfterBreak="0">
+  <w:abstractNum w:abstractNumId="13" w15:restartNumberingAfterBreak="0">
     <w:nsid w:val="766E2AF0"/>
     <w:multiLevelType w:val="hybridMultilevel"/>
     <w:tmpl w:val="ED84990E"/>
@@ -5542,7 +6898,93 @@
       </w:rPr>
     </w:lvl>
   </w:abstractNum>
-  <w:abstractNum w:abstractNumId="11" w15:restartNumberingAfterBreak="0">
+  <w:abstractNum w:abstractNumId="14" w15:restartNumberingAfterBreak="0">
+    <w:nsid w:val="79EA59B9"/>
+    <w:multiLevelType w:val="hybridMultilevel"/>
+    <w:tmpl w:val="D222D80A"/>
+    <w:lvl w:ilvl="0" w:tplc="0419000F">
+      <w:start w:val="1"/>
+      <w:numFmt w:val="decimal"/>
+      <w:lvlText w:val="%1."/>
+      <w:lvlJc w:val="left"/>
+      <w:pPr>
+        <w:ind w:left="764" w:hanging="360"/>
+      </w:pPr>
+    </w:lvl>
+    <w:lvl w:ilvl="1" w:tplc="04190019" w:tentative="1">
+      <w:start w:val="1"/>
+      <w:numFmt w:val="lowerLetter"/>
+      <w:lvlText w:val="%2."/>
+      <w:lvlJc w:val="left"/>
+      <w:pPr>
+        <w:ind w:left="1484" w:hanging="360"/>
+      </w:pPr>
+    </w:lvl>
+    <w:lvl w:ilvl="2" w:tplc="0419001B" w:tentative="1">
+      <w:start w:val="1"/>
+      <w:numFmt w:val="lowerRoman"/>
+      <w:lvlText w:val="%3."/>
+      <w:lvlJc w:val="right"/>
+      <w:pPr>
+        <w:ind w:left="2204" w:hanging="180"/>
+      </w:pPr>
+    </w:lvl>
+    <w:lvl w:ilvl="3" w:tplc="0419000F" w:tentative="1">
+      <w:start w:val="1"/>
+      <w:numFmt w:val="decimal"/>
+      <w:lvlText w:val="%4."/>
+      <w:lvlJc w:val="left"/>
+      <w:pPr>
+        <w:ind w:left="2924" w:hanging="360"/>
+      </w:pPr>
+    </w:lvl>
+    <w:lvl w:ilvl="4" w:tplc="04190019" w:tentative="1">
+      <w:start w:val="1"/>
+      <w:numFmt w:val="lowerLetter"/>
+      <w:lvlText w:val="%5."/>
+      <w:lvlJc w:val="left"/>
+      <w:pPr>
+        <w:ind w:left="3644" w:hanging="360"/>
+      </w:pPr>
+    </w:lvl>
+    <w:lvl w:ilvl="5" w:tplc="0419001B" w:tentative="1">
+      <w:start w:val="1"/>
+      <w:numFmt w:val="lowerRoman"/>
+      <w:lvlText w:val="%6."/>
+      <w:lvlJc w:val="right"/>
+      <w:pPr>
+        <w:ind w:left="4364" w:hanging="180"/>
+      </w:pPr>
+    </w:lvl>
+    <w:lvl w:ilvl="6" w:tplc="0419000F" w:tentative="1">
+      <w:start w:val="1"/>
+      <w:numFmt w:val="decimal"/>
+      <w:lvlText w:val="%7."/>
+      <w:lvlJc w:val="left"/>
+      <w:pPr>
+        <w:ind w:left="5084" w:hanging="360"/>
+      </w:pPr>
+    </w:lvl>
+    <w:lvl w:ilvl="7" w:tplc="04190019" w:tentative="1">
+      <w:start w:val="1"/>
+      <w:numFmt w:val="lowerLetter"/>
+      <w:lvlText w:val="%8."/>
+      <w:lvlJc w:val="left"/>
+      <w:pPr>
+        <w:ind w:left="5804" w:hanging="360"/>
+      </w:pPr>
+    </w:lvl>
+    <w:lvl w:ilvl="8" w:tplc="0419001B" w:tentative="1">
+      <w:start w:val="1"/>
+      <w:numFmt w:val="lowerRoman"/>
+      <w:lvlText w:val="%9."/>
+      <w:lvlJc w:val="right"/>
+      <w:pPr>
+        <w:ind w:left="6524" w:hanging="180"/>
+      </w:pPr>
+    </w:lvl>
+  </w:abstractNum>
+  <w:abstractNum w:abstractNumId="15" w15:restartNumberingAfterBreak="0">
     <w:nsid w:val="7C010F46"/>
     <w:multiLevelType w:val="hybridMultilevel"/>
     <w:tmpl w:val="996EAF36"/>
@@ -5631,7 +7073,7 @@
       </w:pPr>
     </w:lvl>
   </w:abstractNum>
-  <w:abstractNum w:abstractNumId="12" w15:restartNumberingAfterBreak="0">
+  <w:abstractNum w:abstractNumId="16" w15:restartNumberingAfterBreak="0">
     <w:nsid w:val="7C936A94"/>
     <w:multiLevelType w:val="hybridMultilevel"/>
     <w:tmpl w:val="07663320"/>
@@ -5745,43 +7187,55 @@
     </w:lvl>
   </w:abstractNum>
   <w:num w:numId="1">
+    <w:abstractNumId w:val="4"/>
+  </w:num>
+  <w:num w:numId="2">
+    <w:abstractNumId w:val="6"/>
+  </w:num>
+  <w:num w:numId="3">
+    <w:abstractNumId w:val="12"/>
+  </w:num>
+  <w:num w:numId="4">
     <w:abstractNumId w:val="3"/>
   </w:num>
-  <w:num w:numId="2">
+  <w:num w:numId="5">
+    <w:abstractNumId w:val="2"/>
+  </w:num>
+  <w:num w:numId="6">
+    <w:abstractNumId w:val="16"/>
+  </w:num>
+  <w:num w:numId="7">
+    <w:abstractNumId w:val="13"/>
+  </w:num>
+  <w:num w:numId="8">
+    <w:abstractNumId w:val="11"/>
+  </w:num>
+  <w:num w:numId="9">
+    <w:abstractNumId w:val="10"/>
+  </w:num>
+  <w:num w:numId="10">
+    <w:abstractNumId w:val="9"/>
+  </w:num>
+  <w:num w:numId="11">
     <w:abstractNumId w:val="5"/>
   </w:num>
-  <w:num w:numId="3">
-    <w:abstractNumId w:val="9"/>
+  <w:num w:numId="12">
+    <w:abstractNumId w:val="15"/>
   </w:num>
-  <w:num w:numId="4">
-    <w:abstractNumId w:val="2"/>
-  </w:num>
-  <w:num w:numId="5">
+  <w:num w:numId="13">
     <w:abstractNumId w:val="1"/>
   </w:num>
-  <w:num w:numId="6">
-    <w:abstractNumId w:val="12"/>
-  </w:num>
-  <w:num w:numId="7">
-    <w:abstractNumId w:val="10"/>
-  </w:num>
-  <w:num w:numId="8">
+  <w:num w:numId="14">
     <w:abstractNumId w:val="8"/>
   </w:num>
-  <w:num w:numId="9">
+  <w:num w:numId="15">
     <w:abstractNumId w:val="7"/>
   </w:num>
-  <w:num w:numId="10">
-    <w:abstractNumId w:val="6"/>
+  <w:num w:numId="16">
+    <w:abstractNumId w:val="0"/>
   </w:num>
-  <w:num w:numId="11">
-    <w:abstractNumId w:val="4"/>
-  </w:num>
-  <w:num w:numId="12">
-    <w:abstractNumId w:val="11"/>
-  </w:num>
-  <w:num w:numId="13">
-    <w:abstractNumId w:val="0"/>
+  <w:num w:numId="17">
+    <w:abstractNumId w:val="14"/>
   </w:num>
 </w:numbering>
 </file>
@@ -6183,7 +7637,10 @@
   <w:style w:type="paragraph" w:default="1" w:styleId="Normal">
     <w:name w:val="Normal"/>
     <w:qFormat/>
-    <w:rsid w:val="0034629E"/>
+    <w:rsid w:val="00BC2945"/>
+    <w:rPr>
+      <w:sz w:val="24"/>
+    </w:rPr>
   </w:style>
   <w:style w:type="paragraph" w:styleId="Heading1">
     <w:name w:val="heading 1"/>
@@ -6406,6 +7863,7 @@
   <w:style w:type="character" w:default="1" w:styleId="DefaultParagraphFont">
     <w:name w:val="Default Paragraph Font"/>
     <w:uiPriority w:val="1"/>
+    <w:semiHidden/>
     <w:unhideWhenUsed/>
   </w:style>
   <w:style w:type="table" w:default="1" w:styleId="TableNormal">
@@ -7108,7 +8566,7 @@
 </file>
 
 <file path=customXml/itemProps1.xml><?xml version="1.0" encoding="utf-8"?>
-<ds:datastoreItem xmlns:ds="http://schemas.openxmlformats.org/officeDocument/2006/customXml" ds:itemID="{14D597A9-5013-46F3-98EC-15A54E8E203A}">
+<ds:datastoreItem xmlns:ds="http://schemas.openxmlformats.org/officeDocument/2006/customXml" ds:itemID="{AC553D1B-A604-404E-A899-A5F536E3AF08}">
   <ds:schemaRefs>
     <ds:schemaRef ds:uri="http://schemas.openxmlformats.org/officeDocument/2006/bibliography"/>
   </ds:schemaRefs>

</xml_diff>